<commit_message>
Finished syllabus, created PDF version
</commit_message>
<xml_diff>
--- a/unb-syllabus-abridged.docx
+++ b/unb-syllabus-abridged.docx
@@ -1,6 +1,6 @@
 
 <file path=word/document.xml><?xml version="1.0" encoding="utf-8"?>
-<w:document xmlns:wpc="http://schemas.microsoft.com/office/word/2010/wordprocessingCanvas" xmlns:cx="http://schemas.microsoft.com/office/drawing/2014/chartex" xmlns:cx1="http://schemas.microsoft.com/office/drawing/2015/9/8/chartex" xmlns:cx2="http://schemas.microsoft.com/office/drawing/2015/10/21/chartex" xmlns:cx3="http://schemas.microsoft.com/office/drawing/2016/5/9/chartex" xmlns:cx4="http://schemas.microsoft.com/office/drawing/2016/5/10/chartex" xmlns:cx5="http://schemas.microsoft.com/office/drawing/2016/5/11/chartex" xmlns:cx6="http://schemas.microsoft.com/office/drawing/2016/5/12/chartex" xmlns:cx7="http://schemas.microsoft.com/office/drawing/2016/5/13/chartex" xmlns:cx8="http://schemas.microsoft.com/office/drawing/2016/5/14/chartex" xmlns:mc="http://schemas.openxmlformats.org/markup-compatibility/2006" xmlns:aink="http://schemas.microsoft.com/office/drawing/2016/ink" xmlns:am3d="http://schemas.microsoft.com/office/drawing/2017/model3d" xmlns:o="urn:schemas-microsoft-com:office:office" xmlns:oel="http://schemas.microsoft.com/office/2019/extlst" xmlns:r="http://schemas.openxmlformats.org/officeDocument/2006/relationships" xmlns:m="http://schemas.openxmlformats.org/officeDocument/2006/math" xmlns:v="urn:schemas-microsoft-com:vml" xmlns:wp14="http://schemas.microsoft.com/office/word/2010/wordprocessingDrawing" xmlns:wp="http://schemas.openxmlformats.org/drawingml/2006/wordprocessingDrawing" xmlns:w10="urn:schemas-microsoft-com:office:word" xmlns:w="http://schemas.openxmlformats.org/wordprocessingml/2006/main" xmlns:w14="http://schemas.microsoft.com/office/word/2010/wordml" xmlns:w15="http://schemas.microsoft.com/office/word/2012/wordml" xmlns:w16cex="http://schemas.microsoft.com/office/word/2018/wordml/cex" xmlns:w16cid="http://schemas.microsoft.com/office/word/2016/wordml/cid" xmlns:w16="http://schemas.microsoft.com/office/word/2018/wordml" xmlns:w16sdtdh="http://schemas.microsoft.com/office/word/2020/wordml/sdtdatahash" xmlns:w16se="http://schemas.microsoft.com/office/word/2015/wordml/symex" xmlns:wpg="http://schemas.microsoft.com/office/word/2010/wordprocessingGroup" xmlns:wpi="http://schemas.microsoft.com/office/word/2010/wordprocessingInk" xmlns:wne="http://schemas.microsoft.com/office/word/2006/wordml" xmlns:wps="http://schemas.microsoft.com/office/word/2010/wordprocessingShape" mc:Ignorable="w14 w15 w16se w16cid w16 w16cex w16sdtdh wp14">
+<w:document xmlns:wpc="http://schemas.microsoft.com/office/word/2010/wordprocessingCanvas" xmlns:cx="http://schemas.microsoft.com/office/drawing/2014/chartex" xmlns:cx1="http://schemas.microsoft.com/office/drawing/2015/9/8/chartex" xmlns:cx2="http://schemas.microsoft.com/office/drawing/2015/10/21/chartex" xmlns:cx3="http://schemas.microsoft.com/office/drawing/2016/5/9/chartex" xmlns:cx4="http://schemas.microsoft.com/office/drawing/2016/5/10/chartex" xmlns:cx5="http://schemas.microsoft.com/office/drawing/2016/5/11/chartex" xmlns:cx6="http://schemas.microsoft.com/office/drawing/2016/5/12/chartex" xmlns:cx7="http://schemas.microsoft.com/office/drawing/2016/5/13/chartex" xmlns:cx8="http://schemas.microsoft.com/office/drawing/2016/5/14/chartex" xmlns:mc="http://schemas.openxmlformats.org/markup-compatibility/2006" xmlns:aink="http://schemas.microsoft.com/office/drawing/2016/ink" xmlns:am3d="http://schemas.microsoft.com/office/drawing/2017/model3d" xmlns:o="urn:schemas-microsoft-com:office:office" xmlns:oel="http://schemas.microsoft.com/office/2019/extlst" xmlns:r="http://schemas.openxmlformats.org/officeDocument/2006/relationships" xmlns:m="http://schemas.openxmlformats.org/officeDocument/2006/math" xmlns:v="urn:schemas-microsoft-com:vml" xmlns:wp14="http://schemas.microsoft.com/office/word/2010/wordprocessingDrawing" xmlns:wp="http://schemas.openxmlformats.org/drawingml/2006/wordprocessingDrawing" xmlns:w10="urn:schemas-microsoft-com:office:word" xmlns:w="http://schemas.openxmlformats.org/wordprocessingml/2006/main" xmlns:w14="http://schemas.microsoft.com/office/word/2010/wordml" xmlns:w15="http://schemas.microsoft.com/office/word/2012/wordml" xmlns:w16cex="http://schemas.microsoft.com/office/word/2018/wordml/cex" xmlns:w16cid="http://schemas.microsoft.com/office/word/2016/wordml/cid" xmlns:w16="http://schemas.microsoft.com/office/word/2018/wordml" xmlns:w16du="http://schemas.microsoft.com/office/word/2023/wordml/word16du" xmlns:w16sdtdh="http://schemas.microsoft.com/office/word/2020/wordml/sdtdatahash" xmlns:w16se="http://schemas.microsoft.com/office/word/2015/wordml/symex" xmlns:wpg="http://schemas.microsoft.com/office/word/2010/wordprocessingGroup" xmlns:wpi="http://schemas.microsoft.com/office/word/2010/wordprocessingInk" xmlns:wne="http://schemas.microsoft.com/office/word/2006/wordml" xmlns:wps="http://schemas.microsoft.com/office/word/2010/wordprocessingShape" mc:Ignorable="w14 w15 w16se w16cid w16 w16cex w16sdtdh w16du wp14">
   <w:body>
     <w:p>
       <w:pPr>
@@ -161,21 +161,7 @@
         <w:rPr>
           <w:lang w:bidi="en-US"/>
         </w:rPr>
-        <w:t xml:space="preserve"> and layouts intended for the benefit of students and your convenience in syllabus preparation. You are invited to use, </w:t>
-      </w:r>
-      <w:proofErr w:type="gramStart"/>
-      <w:r>
-        <w:rPr>
-          <w:lang w:bidi="en-US"/>
-        </w:rPr>
-        <w:t>modify</w:t>
-      </w:r>
-      <w:proofErr w:type="gramEnd"/>
-      <w:r>
-        <w:rPr>
-          <w:lang w:bidi="en-US"/>
-        </w:rPr>
-        <w:t xml:space="preserve"> or delete sections as appropriate for your course (</w:t>
+        <w:t xml:space="preserve"> and layouts intended for the benefit of students and your convenience in syllabus preparation. You are invited to use, modify or delete sections as appropriate for your course (</w:t>
       </w:r>
       <w:r>
         <w:rPr>
@@ -283,23 +269,7 @@
           <w:bCs/>
           <w:lang w:bidi="en-US"/>
         </w:rPr>
-        <w:t xml:space="preserve">This document was prepared by the UNBSJ Teaching and Learning Committee and Teaching and Learning Services UNBF containing information from various sectors of the university, which you can cut/paste, borrow/adapt in your syllabi. Pick and use what you need. You are encouraged to use in your course syllabi any or </w:t>
-      </w:r>
-      <w:proofErr w:type="gramStart"/>
-      <w:r>
-        <w:rPr>
-          <w:bCs/>
-          <w:lang w:bidi="en-US"/>
-        </w:rPr>
-        <w:t>all of</w:t>
-      </w:r>
-      <w:proofErr w:type="gramEnd"/>
-      <w:r>
-        <w:rPr>
-          <w:bCs/>
-          <w:lang w:bidi="en-US"/>
-        </w:rPr>
-        <w:t xml:space="preserve"> the following snippets. The writers of all these blurbs are happy to have their work used without credit or citation.</w:t>
+        <w:t>This document was prepared by the UNBSJ Teaching and Learning Committee and Teaching and Learning Services UNBF containing information from various sectors of the university, which you can cut/paste, borrow/adapt in your syllabi. Pick and use what you need. You are encouraged to use in your course syllabi any or all of the following snippets. The writers of all these blurbs are happy to have their work used without credit or citation.</w:t>
       </w:r>
     </w:p>
     <w:p>
@@ -390,23 +360,7 @@
           <w:bCs/>
           <w:lang w:bidi="en-US"/>
         </w:rPr>
-        <w:t xml:space="preserve">Emily Clark, Bev Bramble, Wei Lu, Richard </w:t>
-      </w:r>
-      <w:proofErr w:type="spellStart"/>
-      <w:r>
-        <w:rPr>
-          <w:bCs/>
-          <w:lang w:bidi="en-US"/>
-        </w:rPr>
-        <w:t>Duijnstee</w:t>
-      </w:r>
-      <w:proofErr w:type="spellEnd"/>
-      <w:r>
-        <w:rPr>
-          <w:bCs/>
-          <w:lang w:bidi="en-US"/>
-        </w:rPr>
-        <w:t>, Lisa Gough</w:t>
+        <w:t>Emily Clark, Bev Bramble, Wei Lu, Richard Duijnstee, Lisa Gough</w:t>
       </w:r>
       <w:r>
         <w:rPr>
@@ -852,21 +806,13 @@
               <w:rPr>
                 <w:lang w:bidi="en-US"/>
               </w:rPr>
-              <w:t xml:space="preserve">Tilley 417 OR Marshall </w:t>
+              <w:t>Tilley 417 OR Marshall D’Avray 23</w:t>
             </w:r>
-            <w:proofErr w:type="spellStart"/>
             <w:r>
               <w:rPr>
                 <w:lang w:bidi="en-US"/>
               </w:rPr>
-              <w:t>D’Avray</w:t>
-            </w:r>
-            <w:proofErr w:type="spellEnd"/>
-            <w:r>
-              <w:rPr>
-                <w:lang w:bidi="en-US"/>
-              </w:rPr>
-              <w:t xml:space="preserve"> 23</w:t>
+              <w:t>3A</w:t>
             </w:r>
           </w:p>
         </w:tc>
@@ -932,39 +878,7 @@
           <w:i/>
           <w:lang w:bidi="en-US"/>
         </w:rPr>
-        <w:t xml:space="preserve">We recognize and respectfully acknowledge that all UNB course interactions take place on </w:t>
-      </w:r>
-      <w:proofErr w:type="spellStart"/>
-      <w:r>
-        <w:rPr>
-          <w:i/>
-          <w:lang w:bidi="en-US"/>
-        </w:rPr>
-        <w:t>unsurrendered</w:t>
-      </w:r>
-      <w:proofErr w:type="spellEnd"/>
-      <w:r>
-        <w:rPr>
-          <w:i/>
-          <w:lang w:bidi="en-US"/>
-        </w:rPr>
-        <w:t xml:space="preserve"> and unceded traditional lands of the </w:t>
-      </w:r>
-      <w:proofErr w:type="spellStart"/>
-      <w:r>
-        <w:rPr>
-          <w:i/>
-          <w:lang w:bidi="en-US"/>
-        </w:rPr>
-        <w:t>Wolastoqiyik</w:t>
-      </w:r>
-      <w:proofErr w:type="spellEnd"/>
-      <w:r>
-        <w:rPr>
-          <w:i/>
-          <w:lang w:bidi="en-US"/>
-        </w:rPr>
-        <w:t>.</w:t>
+        <w:t>We recognize and respectfully acknowledge that all UNB course interactions take place on unsurrendered and unceded traditional lands of the Wolastoqiyik.</w:t>
       </w:r>
     </w:p>
     <w:p>
@@ -1047,7 +961,7 @@
               </wp:anchor>
             </w:drawing>
           </mc:Choice>
-          <mc:Fallback xmlns:wp14="http://schemas.microsoft.com/office/word/2010/wordml" xmlns:a="http://schemas.openxmlformats.org/drawingml/2006/main" xmlns:w16du="http://schemas.microsoft.com/office/word/2023/wordml/word16du">
+          <mc:Fallback xmlns:a="http://schemas.openxmlformats.org/drawingml/2006/main" xmlns:wp14="http://schemas.microsoft.com/office/word/2010/wordml">
             <w:pict w14:anchorId="6B2A33A0">
               <v:rect id="Rectangle 5" style="position:absolute;margin-left:-11pt;margin-top:9.65pt;width:500pt;height:29pt;z-index:-251666944;visibility:visible;mso-wrap-style:square;mso-width-percent:0;mso-height-percent:0;mso-wrap-distance-left:9pt;mso-wrap-distance-top:0;mso-wrap-distance-right:9pt;mso-wrap-distance-bottom:0;mso-position-horizontal:absolute;mso-position-horizontal-relative:text;mso-position-vertical:absolute;mso-position-vertical-relative:text;mso-width-percent:0;mso-height-percent:0;mso-width-relative:page;mso-height-relative:page;v-text-anchor:middle" o:spid="_x0000_s1026" fillcolor="#f2f2f2" stroked="f" strokeweight="1pt" w14:anchorId="0D5F76F2" o:gfxdata="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"/>
             </w:pict>
@@ -1112,7 +1026,28 @@
           <w:iCs/>
           <w:lang w:val="en-US" w:bidi="en-US"/>
         </w:rPr>
-        <w:t xml:space="preserve"> beginning of the term. If students need more scheduled time, this will be updated.</w:t>
+        <w:t xml:space="preserve"> beginning of the term</w:t>
+      </w:r>
+      <w:r>
+        <w:rPr>
+          <w:iCs/>
+          <w:lang w:val="en-US" w:bidi="en-US"/>
+        </w:rPr>
+        <w:t>, i</w:t>
+      </w:r>
+      <w:r>
+        <w:rPr>
+          <w:iCs/>
+          <w:lang w:val="en-US" w:bidi="en-US"/>
+        </w:rPr>
+        <w:t>f students need more scheduled time, this will be updated.</w:t>
+      </w:r>
+      <w:r>
+        <w:rPr>
+          <w:iCs/>
+          <w:lang w:val="en-US" w:bidi="en-US"/>
+        </w:rPr>
+        <w:t xml:space="preserve"> I am always open to scheduled meetings.</w:t>
       </w:r>
     </w:p>
     <w:p>
@@ -1255,7 +1190,7 @@
               </wp:anchor>
             </w:drawing>
           </mc:Choice>
-          <mc:Fallback xmlns:wp14="http://schemas.microsoft.com/office/word/2010/wordml" xmlns:a="http://schemas.openxmlformats.org/drawingml/2006/main" xmlns:w16du="http://schemas.microsoft.com/office/word/2023/wordml/word16du">
+          <mc:Fallback xmlns:a="http://schemas.openxmlformats.org/drawingml/2006/main" xmlns:wp14="http://schemas.microsoft.com/office/word/2010/wordml">
             <w:pict w14:anchorId="28A4AD49">
               <v:rect id="Rectangle 4" style="position:absolute;margin-left:-11pt;margin-top:-3.05pt;width:500pt;height:29pt;z-index:-251667968;visibility:visible;mso-wrap-style:square;mso-width-percent:0;mso-height-percent:0;mso-wrap-distance-left:9pt;mso-wrap-distance-top:0;mso-wrap-distance-right:9pt;mso-wrap-distance-bottom:0;mso-position-horizontal:absolute;mso-position-horizontal-relative:text;mso-position-vertical:absolute;mso-position-vertical-relative:text;mso-width-percent:0;mso-height-percent:0;mso-width-relative:page;mso-height-relative:page;v-text-anchor:middle" o:spid="_x0000_s1026" fillcolor="#f2f2f2" stroked="f" strokeweight="1pt" w14:anchorId="7D1A4F44" o:gfxdata="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"/>
             </w:pict>
@@ -1329,21 +1264,7 @@
         <w:rPr>
           <w:lang w:bidi="en-US"/>
         </w:rPr>
-        <w:t xml:space="preserve">Functions of several variables, partial derivatives, multiple integrals, vector functions, </w:t>
-      </w:r>
-      <w:proofErr w:type="gramStart"/>
-      <w:r>
-        <w:rPr>
-          <w:lang w:bidi="en-US"/>
-        </w:rPr>
-        <w:t>Green's</w:t>
-      </w:r>
-      <w:proofErr w:type="gramEnd"/>
-      <w:r>
-        <w:rPr>
-          <w:lang w:bidi="en-US"/>
-        </w:rPr>
-        <w:t xml:space="preserve"> and Stokes' Theorems. </w:t>
+        <w:t xml:space="preserve">Functions of several variables, partial derivatives, multiple integrals, vector functions, Green's and Stokes' Theorems. </w:t>
       </w:r>
     </w:p>
     <w:p>
@@ -1386,74 +1307,75 @@
           <w:iCs/>
           <w:lang w:bidi="en-US"/>
         </w:rPr>
-        <w:t>MATH 1013 and MATH 1503</w:t>
-      </w:r>
-      <w:r>
+        <w:t xml:space="preserve">MATH 1013 and MATH 1503 </w:t>
+      </w:r>
+    </w:p>
+    <w:p>
+      <w:pPr>
+        <w:rPr>
+          <w:lang w:bidi="en-US"/>
+        </w:rPr>
+      </w:pPr>
+    </w:p>
+    <w:p>
+      <w:pPr>
+        <w:rPr>
+          <w:b/>
+          <w:bCs/>
+          <w:lang w:bidi="en-US"/>
+        </w:rPr>
+      </w:pPr>
+      <w:r>
+        <w:rPr>
+          <w:b/>
+          <w:bCs/>
+          <w:lang w:bidi="en-US"/>
+        </w:rPr>
+        <w:t>Textbook(s):</w:t>
+      </w:r>
+    </w:p>
+    <w:p>
+      <w:pPr>
         <w:rPr>
           <w:i/>
           <w:iCs/>
           <w:lang w:bidi="en-US"/>
         </w:rPr>
-        <w:t xml:space="preserve"> </w:t>
-      </w:r>
-    </w:p>
-    <w:p>
-      <w:pPr>
-        <w:rPr>
-          <w:lang w:bidi="en-US"/>
-        </w:rPr>
-      </w:pPr>
-    </w:p>
-    <w:p>
-      <w:pPr>
-        <w:rPr>
-          <w:b/>
-          <w:bCs/>
-          <w:lang w:bidi="en-US"/>
-        </w:rPr>
-      </w:pPr>
-      <w:r>
-        <w:rPr>
-          <w:b/>
-          <w:bCs/>
-          <w:lang w:bidi="en-US"/>
-        </w:rPr>
-        <w:t>Textbook(s):</w:t>
-      </w:r>
-    </w:p>
-    <w:p>
-      <w:pPr>
+      </w:pPr>
+      <w:r>
         <w:rPr>
           <w:i/>
           <w:iCs/>
           <w:lang w:bidi="en-US"/>
         </w:rPr>
-      </w:pPr>
-      <w:r>
+        <w:t>Text: CLP Calculus Textbooks by Feldman, Rechnitzer and Yeager</w:t>
+      </w:r>
+    </w:p>
+    <w:p>
+      <w:pPr>
         <w:rPr>
           <w:i/>
           <w:iCs/>
           <w:lang w:bidi="en-US"/>
         </w:rPr>
-        <w:t>Text: CLP Calculus Textbooks by Feldman, Rechnitzer and Yeager</w:t>
-      </w:r>
-    </w:p>
-    <w:p>
-      <w:pPr>
+      </w:pPr>
+      <w:r>
         <w:rPr>
           <w:i/>
           <w:iCs/>
           <w:lang w:bidi="en-US"/>
         </w:rPr>
-      </w:pPr>
-      <w:r>
+        <w:t>Optional Text: Calculus: Early Transcendentals (8th edition) by James Stewart</w:t>
+      </w:r>
+    </w:p>
+    <w:p>
+      <w:pPr>
         <w:rPr>
           <w:i/>
           <w:iCs/>
           <w:lang w:bidi="en-US"/>
         </w:rPr>
-        <w:t>Optional Text: Calculus: Early Transcendentals (8th edition) by James Stewart</w:t>
-      </w:r>
+      </w:pPr>
     </w:p>
     <w:p>
       <w:pPr>
@@ -1463,22 +1385,21 @@
           <w:lang w:bidi="en-US"/>
         </w:rPr>
       </w:pPr>
-    </w:p>
-    <w:p>
-      <w:pPr>
+      <w:r>
         <w:rPr>
           <w:i/>
           <w:iCs/>
           <w:lang w:bidi="en-US"/>
         </w:rPr>
-      </w:pPr>
+        <w:t>The CLP calculus textbooks and problem books were written for standard university Calculus 1, 2,</w:t>
+      </w:r>
       <w:r>
         <w:rPr>
           <w:i/>
           <w:iCs/>
           <w:lang w:bidi="en-US"/>
         </w:rPr>
-        <w:t>The CLP calculus textbooks and problem books were written for standard university Calculus 1, 2,</w:t>
+        <w:t xml:space="preserve"> </w:t>
       </w:r>
       <w:r>
         <w:rPr>
@@ -1486,7 +1407,7 @@
           <w:iCs/>
           <w:lang w:bidi="en-US"/>
         </w:rPr>
-        <w:t xml:space="preserve"> </w:t>
+        <w:t>3 and 4 courses at the Department of Mathematics, UBC. These books are available to the public</w:t>
       </w:r>
       <w:r>
         <w:rPr>
@@ -1494,7 +1415,7 @@
           <w:iCs/>
           <w:lang w:bidi="en-US"/>
         </w:rPr>
-        <w:t>3 and 4 courses at the Department of Mathematics, UBC. These books are available to the public</w:t>
+        <w:t xml:space="preserve"> </w:t>
       </w:r>
       <w:r>
         <w:rPr>
@@ -1502,7 +1423,7 @@
           <w:iCs/>
           <w:lang w:bidi="en-US"/>
         </w:rPr>
-        <w:t xml:space="preserve"> </w:t>
+        <w:t>free of charge at https://www.math.ubc.ca/ CLP/. We will mostly use CLP-3, with some topics</w:t>
       </w:r>
       <w:r>
         <w:rPr>
@@ -1510,7 +1431,7 @@
           <w:iCs/>
           <w:lang w:bidi="en-US"/>
         </w:rPr>
-        <w:t>free of charge at https://www.math.ubc.ca/ CLP/. We will mostly use CLP-3, with some topics</w:t>
+        <w:t xml:space="preserve"> </w:t>
       </w:r>
       <w:r>
         <w:rPr>
@@ -1518,23 +1439,7 @@
           <w:iCs/>
           <w:lang w:bidi="en-US"/>
         </w:rPr>
-        <w:t xml:space="preserve"> </w:t>
-      </w:r>
-      <w:r>
-        <w:rPr>
-          <w:i/>
-          <w:iCs/>
-          <w:lang w:bidi="en-US"/>
-        </w:rPr>
-        <w:t>being covered in CLP-4.</w:t>
-      </w:r>
-      <w:r>
-        <w:rPr>
-          <w:i/>
-          <w:iCs/>
-          <w:lang w:bidi="en-US"/>
-        </w:rPr>
-        <w:t xml:space="preserve"> </w:t>
+        <w:t xml:space="preserve">being covered in CLP-4. </w:t>
       </w:r>
     </w:p>
     <w:p>
@@ -1606,55 +1511,7 @@
         <w:rPr>
           <w:lang w:bidi="en-US"/>
         </w:rPr>
-        <w:t>Part I: Vectors and Partial derivatives lines and planes;</w:t>
-      </w:r>
-      <w:r>
-        <w:rPr>
-          <w:lang w:bidi="en-US"/>
-        </w:rPr>
-        <w:t xml:space="preserve"> </w:t>
-      </w:r>
-      <w:r>
-        <w:rPr>
-          <w:lang w:bidi="en-US"/>
-        </w:rPr>
-        <w:t>quadric surfaces, functions of several variables, partial</w:t>
-      </w:r>
-      <w:r>
-        <w:rPr>
-          <w:lang w:bidi="en-US"/>
-        </w:rPr>
-        <w:t xml:space="preserve"> </w:t>
-      </w:r>
-      <w:r>
-        <w:rPr>
-          <w:lang w:bidi="en-US"/>
-        </w:rPr>
-        <w:t>derivatives; tangent plane, differentials, chain rule; directional</w:t>
-      </w:r>
-      <w:r>
-        <w:rPr>
-          <w:lang w:bidi="en-US"/>
-        </w:rPr>
-        <w:t xml:space="preserve"> </w:t>
-      </w:r>
-      <w:r>
-        <w:rPr>
-          <w:lang w:bidi="en-US"/>
-        </w:rPr>
-        <w:t>derivative, gradient, maximum and minimum; Lagrange</w:t>
-      </w:r>
-      <w:r>
-        <w:rPr>
-          <w:lang w:bidi="en-US"/>
-        </w:rPr>
-        <w:t xml:space="preserve"> </w:t>
-      </w:r>
-      <w:r>
-        <w:rPr>
-          <w:lang w:bidi="en-US"/>
-        </w:rPr>
-        <w:t>multipliers</w:t>
+        <w:t>Part I: Vectors and Partial derivatives lines and planes; quadric surfaces, functions of several variables, partial derivatives; tangent plane, differentials, chain rule; directional derivative, gradient, maximum and minimum; Lagrange multipliers</w:t>
       </w:r>
     </w:p>
     <w:p>
@@ -1672,31 +1529,7 @@
         <w:rPr>
           <w:lang w:bidi="en-US"/>
         </w:rPr>
-        <w:t>Part II: Multiple integrals double integrals, iterated integrals,</w:t>
-      </w:r>
-      <w:r>
-        <w:rPr>
-          <w:lang w:bidi="en-US"/>
-        </w:rPr>
-        <w:t xml:space="preserve"> </w:t>
-      </w:r>
-      <w:r>
-        <w:rPr>
-          <w:lang w:bidi="en-US"/>
-        </w:rPr>
-        <w:t>double integrals in polar coordinates, triple integrals in</w:t>
-      </w:r>
-      <w:r>
-        <w:rPr>
-          <w:lang w:bidi="en-US"/>
-        </w:rPr>
-        <w:t xml:space="preserve"> </w:t>
-      </w:r>
-      <w:r>
-        <w:rPr>
-          <w:lang w:bidi="en-US"/>
-        </w:rPr>
-        <w:t>cartesian, cylindrical and polar coordinates, applications</w:t>
+        <w:t>Part II: Multiple integrals double integrals, iterated integrals, double integrals in polar coordinates, triple integrals in cartesian, cylindrical and polar coordinates, applications</w:t>
       </w:r>
     </w:p>
     <w:p>
@@ -1714,31 +1547,7 @@
         <w:rPr>
           <w:lang w:bidi="en-US"/>
         </w:rPr>
-        <w:t>Part III: Vector calculus vector functions, line integrals; Green’s</w:t>
-      </w:r>
-      <w:r>
-        <w:rPr>
-          <w:lang w:bidi="en-US"/>
-        </w:rPr>
-        <w:t xml:space="preserve"> </w:t>
-      </w:r>
-      <w:r>
-        <w:rPr>
-          <w:lang w:bidi="en-US"/>
-        </w:rPr>
-        <w:t>theorem; curl and divergence; parametric equations; surface</w:t>
-      </w:r>
-      <w:r>
-        <w:rPr>
-          <w:lang w:bidi="en-US"/>
-        </w:rPr>
-        <w:t xml:space="preserve"> </w:t>
-      </w:r>
-      <w:r>
-        <w:rPr>
-          <w:lang w:bidi="en-US"/>
-        </w:rPr>
-        <w:t>integrals; Stokes’ theorem, divergence theorem</w:t>
+        <w:t>Part III: Vector calculus vector functions, line integrals; Green’s theorem; curl and divergence; parametric equations; surface integrals; Stokes’ theorem, divergence theorem</w:t>
       </w:r>
       <w:r>
         <w:rPr>
@@ -1830,7 +1639,7 @@
               </wp:anchor>
             </w:drawing>
           </mc:Choice>
-          <mc:Fallback xmlns:wp14="http://schemas.microsoft.com/office/word/2010/wordml" xmlns:a="http://schemas.openxmlformats.org/drawingml/2006/main" xmlns:w16du="http://schemas.microsoft.com/office/word/2023/wordml/word16du">
+          <mc:Fallback xmlns:a="http://schemas.openxmlformats.org/drawingml/2006/main" xmlns:wp14="http://schemas.microsoft.com/office/word/2010/wordml">
             <w:pict w14:anchorId="6A8A31BD">
               <v:rect id="Rectangle 15" style="position:absolute;margin-left:-7pt;margin-top:-4.05pt;width:500pt;height:29pt;z-index:-251658752;visibility:visible;mso-wrap-style:square;mso-width-percent:0;mso-height-percent:0;mso-wrap-distance-left:9pt;mso-wrap-distance-top:0;mso-wrap-distance-right:9pt;mso-wrap-distance-bottom:0;mso-position-horizontal:absolute;mso-position-horizontal-relative:text;mso-position-vertical:absolute;mso-position-vertical-relative:text;mso-width-percent:0;mso-height-percent:0;mso-width-relative:page;mso-height-relative:page;v-text-anchor:middle" o:spid="_x0000_s1026" fillcolor="#f2f2f2" stroked="f" strokeweight="1pt" w14:anchorId="32B02A8C" o:gfxdata="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"/>
             </w:pict>
@@ -2833,21 +2642,7 @@
         <w:rPr>
           <w:lang w:bidi="en-US"/>
         </w:rPr>
-        <w:t xml:space="preserve">Assignments are to be uploaded to </w:t>
-      </w:r>
-      <w:proofErr w:type="gramStart"/>
-      <w:r>
-        <w:rPr>
-          <w:lang w:bidi="en-US"/>
-        </w:rPr>
-        <w:t>D2L,</w:t>
-      </w:r>
-      <w:proofErr w:type="gramEnd"/>
-      <w:r>
-        <w:rPr>
-          <w:lang w:bidi="en-US"/>
-        </w:rPr>
-        <w:t xml:space="preserve"> quizzes will be done in class.</w:t>
+        <w:t>Assignments are to be uploaded to D2L, quizzes will be done in class.</w:t>
       </w:r>
     </w:p>
     <w:p>
@@ -2951,7 +2746,7 @@
               </wp:anchor>
             </w:drawing>
           </mc:Choice>
-          <mc:Fallback xmlns:a="http://schemas.openxmlformats.org/drawingml/2006/main" xmlns:w16du="http://schemas.microsoft.com/office/word/2023/wordml/word16du">
+          <mc:Fallback xmlns:a="http://schemas.openxmlformats.org/drawingml/2006/main">
             <w:pict w14:anchorId="3536E89F">
               <v:rect id="Rectangle 21" style="position:absolute;margin-left:-9pt;margin-top:-4.05pt;width:500pt;height:29pt;z-index:-251647488;visibility:visible;mso-wrap-style:square;mso-width-percent:0;mso-height-percent:0;mso-wrap-distance-left:9pt;mso-wrap-distance-top:0;mso-wrap-distance-right:9pt;mso-wrap-distance-bottom:0;mso-position-horizontal:absolute;mso-position-horizontal-relative:text;mso-position-vertical:absolute;mso-position-vertical-relative:text;mso-width-percent:0;mso-height-percent:0;mso-width-relative:page;mso-height-relative:page;v-text-anchor:middle" o:spid="_x0000_s1026" fillcolor="#f2f2f2" stroked="f" strokeweight="1pt" w14:anchorId="123A7FC4" o:gfxdata="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"/>
             </w:pict>
@@ -3014,23 +2809,7 @@
           <w:bCs/>
           <w:lang w:val="en-US" w:bidi="en-US"/>
         </w:rPr>
-        <w:t xml:space="preserve"> schedule is found below. It is subject to change in the event of extenuating circumstances, by mutual agreement, and/or to ensure better student learning. Students will be notified if and when changes are made (stay </w:t>
-      </w:r>
-      <w:proofErr w:type="gramStart"/>
-      <w:r>
-        <w:rPr>
-          <w:bCs/>
-          <w:lang w:val="en-US" w:bidi="en-US"/>
-        </w:rPr>
-        <w:t>up-to-date</w:t>
-      </w:r>
-      <w:proofErr w:type="gramEnd"/>
-      <w:r>
-        <w:rPr>
-          <w:bCs/>
-          <w:lang w:val="en-US" w:bidi="en-US"/>
-        </w:rPr>
-        <w:t xml:space="preserve"> via D2L Brightspace). </w:t>
+        <w:t xml:space="preserve"> schedule is found below. It is subject to change in the event of extenuating circumstances, by mutual agreement, and/or to ensure better student learning. Students will be notified if and when changes are made (stay up-to-date via D2L Brightspace). </w:t>
       </w:r>
     </w:p>
     <w:p>
@@ -3640,7 +3419,7 @@
               </wp:anchor>
             </w:drawing>
           </mc:Choice>
-          <mc:Fallback xmlns:a="http://schemas.openxmlformats.org/drawingml/2006/main" xmlns:w16du="http://schemas.microsoft.com/office/word/2023/wordml/word16du">
+          <mc:Fallback xmlns:a="http://schemas.openxmlformats.org/drawingml/2006/main">
             <w:pict w14:anchorId="1DFBC6FA">
               <v:rect id="Rectangle 25" style="position:absolute;margin-left:-9pt;margin-top:11.8pt;width:500pt;height:29pt;z-index:-251646464;visibility:visible;mso-wrap-style:square;mso-width-percent:0;mso-height-percent:0;mso-wrap-distance-left:9pt;mso-wrap-distance-top:0;mso-wrap-distance-right:9pt;mso-wrap-distance-bottom:0;mso-position-horizontal:absolute;mso-position-horizontal-relative:text;mso-position-vertical:absolute;mso-position-vertical-relative:text;mso-width-percent:0;mso-height-percent:0;mso-width-relative:page;mso-height-relative:page;v-text-anchor:middle" o:spid="_x0000_s1026" fillcolor="#f2f2f2" stroked="f" strokeweight="1pt" w14:anchorId="70C8AC31" o:gfxdata="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"/>
             </w:pict>
@@ -3724,7 +3503,7 @@
               </wp:anchor>
             </w:drawing>
           </mc:Choice>
-          <mc:Fallback xmlns:wp14="http://schemas.microsoft.com/office/word/2010/wordml" xmlns:a="http://schemas.openxmlformats.org/drawingml/2006/main" xmlns:w16du="http://schemas.microsoft.com/office/word/2023/wordml/word16du">
+          <mc:Fallback xmlns:a="http://schemas.openxmlformats.org/drawingml/2006/main" xmlns:wp14="http://schemas.microsoft.com/office/word/2010/wordml">
             <w:pict w14:anchorId="5ABC716A">
               <v:rect id="Rectangle 17" style="position:absolute;margin-left:-7pt;margin-top:-4.05pt;width:500pt;height:29pt;z-index:-251656704;visibility:visible;mso-wrap-style:square;mso-width-percent:0;mso-height-percent:0;mso-wrap-distance-left:9pt;mso-wrap-distance-top:0;mso-wrap-distance-right:9pt;mso-wrap-distance-bottom:0;mso-position-horizontal:absolute;mso-position-horizontal-relative:text;mso-position-vertical:absolute;mso-position-vertical-relative:text;mso-width-percent:0;mso-height-percent:0;mso-width-relative:page;mso-height-relative:page;v-text-anchor:middle" o:spid="_x0000_s1026" fillcolor="#f2f2f2" stroked="f" strokeweight="1pt" w14:anchorId="1FDD5979" o:gfxdata="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"/>
             </w:pict>
@@ -3892,7 +3671,7 @@
               </wp:anchor>
             </w:drawing>
           </mc:Choice>
-          <mc:Fallback xmlns:wp14="http://schemas.microsoft.com/office/word/2010/wordml" xmlns:a="http://schemas.openxmlformats.org/drawingml/2006/main" xmlns:w16du="http://schemas.microsoft.com/office/word/2023/wordml/word16du">
+          <mc:Fallback xmlns:a="http://schemas.openxmlformats.org/drawingml/2006/main" xmlns:wp14="http://schemas.microsoft.com/office/word/2010/wordml">
             <w:pict w14:anchorId="75F83E3C">
               <v:rect id="Rectangle 6" style="position:absolute;margin-left:-8pt;margin-top:11.6pt;width:500pt;height:29pt;z-index:-251649536;visibility:visible;mso-wrap-style:square;mso-width-percent:0;mso-height-percent:0;mso-wrap-distance-left:9pt;mso-wrap-distance-top:0;mso-wrap-distance-right:9pt;mso-wrap-distance-bottom:0;mso-position-horizontal:absolute;mso-position-horizontal-relative:text;mso-position-vertical:absolute;mso-position-vertical-relative:text;mso-width-percent:0;mso-height-percent:0;mso-width-relative:page;mso-height-relative:page;v-text-anchor:middle" o:spid="_x0000_s1026" fillcolor="#f2f2f2" stroked="f" strokeweight="1pt" w14:anchorId="23540799" o:gfxdata="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"/>
             </w:pict>
@@ -3978,21 +3757,7 @@
         <w:rPr>
           <w:lang w:bidi="en-US"/>
         </w:rPr>
-        <w:t xml:space="preserve">It is normal for university students to experience mental and physical health challenges. If you or a </w:t>
-      </w:r>
-      <w:proofErr w:type="gramStart"/>
-      <w:r>
-        <w:rPr>
-          <w:lang w:bidi="en-US"/>
-        </w:rPr>
-        <w:t>friend encounter difficulties</w:t>
-      </w:r>
-      <w:proofErr w:type="gramEnd"/>
-      <w:r>
-        <w:rPr>
-          <w:lang w:bidi="en-US"/>
-        </w:rPr>
-        <w:t xml:space="preserve"> and need assistance, it’s important to reach out. Consider discussing the situation with a mentor or academic advisor. Learn about resources that assist with wellness and academic success at the University of New Brunswick by visiting</w:t>
+        <w:t>It is normal for university students to experience mental and physical health challenges. If you or a friend encounter difficulties and need assistance, it’s important to reach out. Consider discussing the situation with a mentor or academic advisor. Learn about resources that assist with wellness and academic success at the University of New Brunswick by visiting</w:t>
       </w:r>
       <w:r>
         <w:rPr>
@@ -4168,7 +3933,7 @@
               </wp:anchor>
             </w:drawing>
           </mc:Choice>
-          <mc:Fallback xmlns:wp14="http://schemas.microsoft.com/office/word/2010/wordml" xmlns:a="http://schemas.openxmlformats.org/drawingml/2006/main" xmlns:w16du="http://schemas.microsoft.com/office/word/2023/wordml/word16du">
+          <mc:Fallback xmlns:a="http://schemas.openxmlformats.org/drawingml/2006/main" xmlns:wp14="http://schemas.microsoft.com/office/word/2010/wordml">
             <w:pict w14:anchorId="0E5214F5">
               <v:rect id="Rectangle 19" style="position:absolute;margin-left:-9pt;margin-top:-3.8pt;width:500pt;height:29pt;z-index:-251654656;visibility:visible;mso-wrap-style:square;mso-width-percent:0;mso-height-percent:0;mso-wrap-distance-left:9pt;mso-wrap-distance-top:0;mso-wrap-distance-right:9pt;mso-wrap-distance-bottom:0;mso-position-horizontal:absolute;mso-position-horizontal-relative:text;mso-position-vertical:absolute;mso-position-vertical-relative:text;mso-width-percent:0;mso-height-percent:0;mso-width-relative:page;mso-height-relative:page;v-text-anchor:middle" o:spid="_x0000_s1026" fillcolor="#f2f2f2" stroked="f" strokeweight="1pt" w14:anchorId="61EDB983" o:gfxdata="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"/>
             </w:pict>
@@ -4303,7 +4068,7 @@
               </wp:anchor>
             </w:drawing>
           </mc:Choice>
-          <mc:Fallback xmlns:wp14="http://schemas.microsoft.com/office/word/2010/wordml" xmlns:a="http://schemas.openxmlformats.org/drawingml/2006/main" xmlns:w16du="http://schemas.microsoft.com/office/word/2023/wordml/word16du">
+          <mc:Fallback xmlns:a="http://schemas.openxmlformats.org/drawingml/2006/main" xmlns:wp14="http://schemas.microsoft.com/office/word/2010/wordml">
             <w:pict w14:anchorId="50C704EE">
               <v:rect id="Rectangle 20" style="position:absolute;margin-left:-9pt;margin-top:9.65pt;width:500pt;height:29pt;z-index:-251653632;visibility:visible;mso-wrap-style:square;mso-width-percent:0;mso-height-percent:0;mso-wrap-distance-left:9pt;mso-wrap-distance-top:0;mso-wrap-distance-right:9pt;mso-wrap-distance-bottom:0;mso-position-horizontal:absolute;mso-position-horizontal-relative:text;mso-position-vertical:absolute;mso-position-vertical-relative:text;mso-width-percent:0;mso-height-percent:0;mso-width-relative:page;mso-height-relative:page;v-text-anchor:middle" o:spid="_x0000_s1026" fillcolor="#f2f2f2" stroked="f" strokeweight="1pt" w14:anchorId="3224A885" o:gfxdata="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"/>
             </w:pict>
@@ -4349,25 +4114,7 @@
           <w:iCs/>
           <w:lang w:val="en-US" w:bidi="en-US"/>
         </w:rPr>
-        <w:t xml:space="preserve">“The purpose of education is to acquire knowledge, develop skills, and to grow as an individual.  In order to achieve these </w:t>
-      </w:r>
-      <w:proofErr w:type="gramStart"/>
-      <w:r>
-        <w:rPr>
-          <w:i/>
-          <w:iCs/>
-          <w:lang w:val="en-US" w:bidi="en-US"/>
-        </w:rPr>
-        <w:t>goals</w:t>
-      </w:r>
-      <w:proofErr w:type="gramEnd"/>
-      <w:r>
-        <w:rPr>
-          <w:i/>
-          <w:iCs/>
-          <w:lang w:val="en-US" w:bidi="en-US"/>
-        </w:rPr>
-        <w:t xml:space="preserve"> one needs to approach one’s courses in an honest manner. This requires individuals to submit work that is their own creation. Students often wonder why documenting their sources and maintaining a high level of academic integrity is so important, and why failure to do so is taken so seriously. Work undertaken at university is part of a centuries-long conversation. All work builds on that of your predecessors. Documenting your sources recognizes the efforts of others and places your contribution within the conversation. Therefore, your documentation/integrity shows courtesy for your sources and for your reader.”</w:t>
+        <w:t>“The purpose of education is to acquire knowledge, develop skills, and to grow as an individual.  In order to achieve these goals one needs to approach one’s courses in an honest manner. This requires individuals to submit work that is their own creation. Students often wonder why documenting their sources and maintaining a high level of academic integrity is so important, and why failure to do so is taken so seriously. Work undertaken at university is part of a centuries-long conversation. All work builds on that of your predecessors. Documenting your sources recognizes the efforts of others and places your contribution within the conversation. Therefore, your documentation/integrity shows courtesy for your sources and for your reader.”</w:t>
       </w:r>
       <w:r>
         <w:rPr>
@@ -4451,16 +4198,8 @@
         <w:rPr>
           <w:lang w:val="en-US" w:bidi="en-US"/>
         </w:rPr>
-        <w:t xml:space="preserve">quoting verbatim or almost verbatim from any source, regardless of format, without </w:t>
-      </w:r>
-      <w:proofErr w:type="gramStart"/>
-      <w:r>
-        <w:rPr>
-          <w:lang w:val="en-US" w:bidi="en-US"/>
-        </w:rPr>
-        <w:t>acknowledgement;</w:t>
-      </w:r>
-      <w:proofErr w:type="gramEnd"/>
+        <w:t>quoting verbatim or almost verbatim from any source, regardless of format, without acknowledgement;</w:t>
+      </w:r>
     </w:p>
     <w:p>
       <w:pPr>
@@ -4476,16 +4215,8 @@
         <w:rPr>
           <w:lang w:val="en-US" w:bidi="en-US"/>
         </w:rPr>
-        <w:t xml:space="preserve">adopting someone else's line of thought, argument, arrangement, or supporting evidence (such as, statistics, bibliographies, etc.) without indicating such </w:t>
-      </w:r>
-      <w:proofErr w:type="gramStart"/>
-      <w:r>
-        <w:rPr>
-          <w:lang w:val="en-US" w:bidi="en-US"/>
-        </w:rPr>
-        <w:t>dependence;</w:t>
-      </w:r>
-      <w:proofErr w:type="gramEnd"/>
+        <w:t>adopting someone else's line of thought, argument, arrangement, or supporting evidence (such as, statistics, bibliographies, etc.) without indicating such dependence;</w:t>
+      </w:r>
     </w:p>
     <w:p>
       <w:pPr>
@@ -4501,16 +4232,8 @@
         <w:rPr>
           <w:lang w:val="en-US" w:bidi="en-US"/>
         </w:rPr>
-        <w:t xml:space="preserve">submitting someone else's work, in whatever form (essay, film, workbook, artwork, computer materials, etc.) without </w:t>
-      </w:r>
-      <w:proofErr w:type="gramStart"/>
-      <w:r>
-        <w:rPr>
-          <w:lang w:val="en-US" w:bidi="en-US"/>
-        </w:rPr>
-        <w:t>acknowledgement;</w:t>
-      </w:r>
-      <w:proofErr w:type="gramEnd"/>
+        <w:t>submitting someone else's work, in whatever form (essay, film, workbook, artwork, computer materials, etc.) without acknowledgement;</w:t>
+      </w:r>
     </w:p>
     <w:p>
       <w:pPr>
@@ -4654,21 +4377,7 @@
         <w:rPr>
           <w:lang w:val="en-US" w:bidi="en-US"/>
         </w:rPr>
-        <w:t xml:space="preserve">, tests, </w:t>
-      </w:r>
-      <w:proofErr w:type="gramStart"/>
-      <w:r>
-        <w:rPr>
-          <w:lang w:val="en-US" w:bidi="en-US"/>
-        </w:rPr>
-        <w:t>assignments</w:t>
-      </w:r>
-      <w:proofErr w:type="gramEnd"/>
-      <w:r>
-        <w:rPr>
-          <w:lang w:val="en-US" w:bidi="en-US"/>
-        </w:rPr>
-        <w:t xml:space="preserve"> or reports, including but not limited to:</w:t>
+        <w:t>, tests, assignments or reports, including but not limited to:</w:t>
       </w:r>
       <w:r>
         <w:br/>
@@ -4837,21 +4546,7 @@
         <w:rPr>
           <w:lang w:bidi="en-US"/>
         </w:rPr>
-        <w:t xml:space="preserve">Penalties for plagiarism and other academic offences range from a minimum of F (zero) in the assignment, </w:t>
-      </w:r>
-      <w:proofErr w:type="gramStart"/>
-      <w:r>
-        <w:rPr>
-          <w:lang w:bidi="en-US"/>
-        </w:rPr>
-        <w:t>exam</w:t>
-      </w:r>
-      <w:proofErr w:type="gramEnd"/>
-      <w:r>
-        <w:rPr>
-          <w:lang w:bidi="en-US"/>
-        </w:rPr>
-        <w:t xml:space="preserve"> or test to a maximum of suspension or expulsion from the University, plus a notation of the academic offence on the student’s transcript.</w:t>
+        <w:t>Penalties for plagiarism and other academic offences range from a minimum of F (zero) in the assignment, exam or test to a maximum of suspension or expulsion from the University, plus a notation of the academic offence on the student’s transcript.</w:t>
       </w:r>
     </w:p>
     <w:p>
@@ -4912,7 +4607,7 @@
 </file>
 
 <file path=word/endnotes.xml><?xml version="1.0" encoding="utf-8"?>
-<w:endnotes xmlns:wpc="http://schemas.microsoft.com/office/word/2010/wordprocessingCanvas" xmlns:cx="http://schemas.microsoft.com/office/drawing/2014/chartex" xmlns:cx1="http://schemas.microsoft.com/office/drawing/2015/9/8/chartex" xmlns:cx2="http://schemas.microsoft.com/office/drawing/2015/10/21/chartex" xmlns:cx3="http://schemas.microsoft.com/office/drawing/2016/5/9/chartex" xmlns:cx4="http://schemas.microsoft.com/office/drawing/2016/5/10/chartex" xmlns:cx5="http://schemas.microsoft.com/office/drawing/2016/5/11/chartex" xmlns:cx6="http://schemas.microsoft.com/office/drawing/2016/5/12/chartex" xmlns:cx7="http://schemas.microsoft.com/office/drawing/2016/5/13/chartex" xmlns:cx8="http://schemas.microsoft.com/office/drawing/2016/5/14/chartex" xmlns:mc="http://schemas.openxmlformats.org/markup-compatibility/2006" xmlns:aink="http://schemas.microsoft.com/office/drawing/2016/ink" xmlns:am3d="http://schemas.microsoft.com/office/drawing/2017/model3d" xmlns:o="urn:schemas-microsoft-com:office:office" xmlns:oel="http://schemas.microsoft.com/office/2019/extlst" xmlns:r="http://schemas.openxmlformats.org/officeDocument/2006/relationships" xmlns:m="http://schemas.openxmlformats.org/officeDocument/2006/math" xmlns:v="urn:schemas-microsoft-com:vml" xmlns:wp14="http://schemas.microsoft.com/office/word/2010/wordprocessingDrawing" xmlns:wp="http://schemas.openxmlformats.org/drawingml/2006/wordprocessingDrawing" xmlns:w10="urn:schemas-microsoft-com:office:word" xmlns:w="http://schemas.openxmlformats.org/wordprocessingml/2006/main" xmlns:w14="http://schemas.microsoft.com/office/word/2010/wordml" xmlns:w15="http://schemas.microsoft.com/office/word/2012/wordml" xmlns:w16cex="http://schemas.microsoft.com/office/word/2018/wordml/cex" xmlns:w16cid="http://schemas.microsoft.com/office/word/2016/wordml/cid" xmlns:w16="http://schemas.microsoft.com/office/word/2018/wordml" xmlns:w16sdtdh="http://schemas.microsoft.com/office/word/2020/wordml/sdtdatahash" xmlns:w16se="http://schemas.microsoft.com/office/word/2015/wordml/symex" xmlns:wpg="http://schemas.microsoft.com/office/word/2010/wordprocessingGroup" xmlns:wpi="http://schemas.microsoft.com/office/word/2010/wordprocessingInk" xmlns:wne="http://schemas.microsoft.com/office/word/2006/wordml" xmlns:wps="http://schemas.microsoft.com/office/word/2010/wordprocessingShape" mc:Ignorable="w14 w15 w16se w16cid w16 w16cex w16sdtdh wp14">
+<w:endnotes xmlns:wpc="http://schemas.microsoft.com/office/word/2010/wordprocessingCanvas" xmlns:cx="http://schemas.microsoft.com/office/drawing/2014/chartex" xmlns:cx1="http://schemas.microsoft.com/office/drawing/2015/9/8/chartex" xmlns:cx2="http://schemas.microsoft.com/office/drawing/2015/10/21/chartex" xmlns:cx3="http://schemas.microsoft.com/office/drawing/2016/5/9/chartex" xmlns:cx4="http://schemas.microsoft.com/office/drawing/2016/5/10/chartex" xmlns:cx5="http://schemas.microsoft.com/office/drawing/2016/5/11/chartex" xmlns:cx6="http://schemas.microsoft.com/office/drawing/2016/5/12/chartex" xmlns:cx7="http://schemas.microsoft.com/office/drawing/2016/5/13/chartex" xmlns:cx8="http://schemas.microsoft.com/office/drawing/2016/5/14/chartex" xmlns:mc="http://schemas.openxmlformats.org/markup-compatibility/2006" xmlns:aink="http://schemas.microsoft.com/office/drawing/2016/ink" xmlns:am3d="http://schemas.microsoft.com/office/drawing/2017/model3d" xmlns:o="urn:schemas-microsoft-com:office:office" xmlns:oel="http://schemas.microsoft.com/office/2019/extlst" xmlns:r="http://schemas.openxmlformats.org/officeDocument/2006/relationships" xmlns:m="http://schemas.openxmlformats.org/officeDocument/2006/math" xmlns:v="urn:schemas-microsoft-com:vml" xmlns:wp14="http://schemas.microsoft.com/office/word/2010/wordprocessingDrawing" xmlns:wp="http://schemas.openxmlformats.org/drawingml/2006/wordprocessingDrawing" xmlns:w10="urn:schemas-microsoft-com:office:word" xmlns:w="http://schemas.openxmlformats.org/wordprocessingml/2006/main" xmlns:w14="http://schemas.microsoft.com/office/word/2010/wordml" xmlns:w15="http://schemas.microsoft.com/office/word/2012/wordml" xmlns:w16cex="http://schemas.microsoft.com/office/word/2018/wordml/cex" xmlns:w16cid="http://schemas.microsoft.com/office/word/2016/wordml/cid" xmlns:w16="http://schemas.microsoft.com/office/word/2018/wordml" xmlns:w16du="http://schemas.microsoft.com/office/word/2023/wordml/word16du" xmlns:w16sdtdh="http://schemas.microsoft.com/office/word/2020/wordml/sdtdatahash" xmlns:w16se="http://schemas.microsoft.com/office/word/2015/wordml/symex" xmlns:wpg="http://schemas.microsoft.com/office/word/2010/wordprocessingGroup" xmlns:wpi="http://schemas.microsoft.com/office/word/2010/wordprocessingInk" xmlns:wne="http://schemas.microsoft.com/office/word/2006/wordml" xmlns:wps="http://schemas.microsoft.com/office/word/2010/wordprocessingShape" mc:Ignorable="w14 w15 w16se w16cid w16 w16cex w16sdtdh w16du wp14">
   <w:endnote w:type="separator" w:id="-1">
     <w:p>
       <w:r>
@@ -4931,7 +4626,7 @@
 </file>
 
 <file path=word/footer1.xml><?xml version="1.0" encoding="utf-8"?>
-<w:ftr xmlns:wpc="http://schemas.microsoft.com/office/word/2010/wordprocessingCanvas" xmlns:cx="http://schemas.microsoft.com/office/drawing/2014/chartex" xmlns:cx1="http://schemas.microsoft.com/office/drawing/2015/9/8/chartex" xmlns:cx2="http://schemas.microsoft.com/office/drawing/2015/10/21/chartex" xmlns:cx3="http://schemas.microsoft.com/office/drawing/2016/5/9/chartex" xmlns:cx4="http://schemas.microsoft.com/office/drawing/2016/5/10/chartex" xmlns:cx5="http://schemas.microsoft.com/office/drawing/2016/5/11/chartex" xmlns:cx6="http://schemas.microsoft.com/office/drawing/2016/5/12/chartex" xmlns:cx7="http://schemas.microsoft.com/office/drawing/2016/5/13/chartex" xmlns:cx8="http://schemas.microsoft.com/office/drawing/2016/5/14/chartex" xmlns:mc="http://schemas.openxmlformats.org/markup-compatibility/2006" xmlns:aink="http://schemas.microsoft.com/office/drawing/2016/ink" xmlns:am3d="http://schemas.microsoft.com/office/drawing/2017/model3d" xmlns:o="urn:schemas-microsoft-com:office:office" xmlns:oel="http://schemas.microsoft.com/office/2019/extlst" xmlns:r="http://schemas.openxmlformats.org/officeDocument/2006/relationships" xmlns:m="http://schemas.openxmlformats.org/officeDocument/2006/math" xmlns:v="urn:schemas-microsoft-com:vml" xmlns:wp14="http://schemas.microsoft.com/office/word/2010/wordprocessingDrawing" xmlns:wp="http://schemas.openxmlformats.org/drawingml/2006/wordprocessingDrawing" xmlns:w10="urn:schemas-microsoft-com:office:word" xmlns:w="http://schemas.openxmlformats.org/wordprocessingml/2006/main" xmlns:w14="http://schemas.microsoft.com/office/word/2010/wordml" xmlns:w15="http://schemas.microsoft.com/office/word/2012/wordml" xmlns:w16cex="http://schemas.microsoft.com/office/word/2018/wordml/cex" xmlns:w16cid="http://schemas.microsoft.com/office/word/2016/wordml/cid" xmlns:w16="http://schemas.microsoft.com/office/word/2018/wordml" xmlns:w16sdtdh="http://schemas.microsoft.com/office/word/2020/wordml/sdtdatahash" xmlns:w16se="http://schemas.microsoft.com/office/word/2015/wordml/symex" xmlns:wpg="http://schemas.microsoft.com/office/word/2010/wordprocessingGroup" xmlns:wpi="http://schemas.microsoft.com/office/word/2010/wordprocessingInk" xmlns:wne="http://schemas.microsoft.com/office/word/2006/wordml" xmlns:wps="http://schemas.microsoft.com/office/word/2010/wordprocessingShape" mc:Ignorable="w14 w15 w16se w16cid w16 w16cex w16sdtdh wp14">
+<w:ftr xmlns:wpc="http://schemas.microsoft.com/office/word/2010/wordprocessingCanvas" xmlns:cx="http://schemas.microsoft.com/office/drawing/2014/chartex" xmlns:cx1="http://schemas.microsoft.com/office/drawing/2015/9/8/chartex" xmlns:cx2="http://schemas.microsoft.com/office/drawing/2015/10/21/chartex" xmlns:cx3="http://schemas.microsoft.com/office/drawing/2016/5/9/chartex" xmlns:cx4="http://schemas.microsoft.com/office/drawing/2016/5/10/chartex" xmlns:cx5="http://schemas.microsoft.com/office/drawing/2016/5/11/chartex" xmlns:cx6="http://schemas.microsoft.com/office/drawing/2016/5/12/chartex" xmlns:cx7="http://schemas.microsoft.com/office/drawing/2016/5/13/chartex" xmlns:cx8="http://schemas.microsoft.com/office/drawing/2016/5/14/chartex" xmlns:mc="http://schemas.openxmlformats.org/markup-compatibility/2006" xmlns:aink="http://schemas.microsoft.com/office/drawing/2016/ink" xmlns:am3d="http://schemas.microsoft.com/office/drawing/2017/model3d" xmlns:o="urn:schemas-microsoft-com:office:office" xmlns:oel="http://schemas.microsoft.com/office/2019/extlst" xmlns:r="http://schemas.openxmlformats.org/officeDocument/2006/relationships" xmlns:m="http://schemas.openxmlformats.org/officeDocument/2006/math" xmlns:v="urn:schemas-microsoft-com:vml" xmlns:wp14="http://schemas.microsoft.com/office/word/2010/wordprocessingDrawing" xmlns:wp="http://schemas.openxmlformats.org/drawingml/2006/wordprocessingDrawing" xmlns:w10="urn:schemas-microsoft-com:office:word" xmlns:w="http://schemas.openxmlformats.org/wordprocessingml/2006/main" xmlns:w14="http://schemas.microsoft.com/office/word/2010/wordml" xmlns:w15="http://schemas.microsoft.com/office/word/2012/wordml" xmlns:w16cex="http://schemas.microsoft.com/office/word/2018/wordml/cex" xmlns:w16cid="http://schemas.microsoft.com/office/word/2016/wordml/cid" xmlns:w16="http://schemas.microsoft.com/office/word/2018/wordml" xmlns:w16du="http://schemas.microsoft.com/office/word/2023/wordml/word16du" xmlns:w16sdtdh="http://schemas.microsoft.com/office/word/2020/wordml/sdtdatahash" xmlns:w16se="http://schemas.microsoft.com/office/word/2015/wordml/symex" xmlns:wpg="http://schemas.microsoft.com/office/word/2010/wordprocessingGroup" xmlns:wpi="http://schemas.microsoft.com/office/word/2010/wordprocessingInk" xmlns:wne="http://schemas.microsoft.com/office/word/2006/wordml" xmlns:wps="http://schemas.microsoft.com/office/word/2010/wordprocessingShape" mc:Ignorable="w14 w15 w16se w16cid w16 w16cex w16sdtdh w16du wp14">
   <w:p>
     <w:pPr>
       <w:pStyle w:val="Footer"/>
@@ -4969,7 +4664,7 @@
 </file>
 
 <file path=word/footer2.xml><?xml version="1.0" encoding="utf-8"?>
-<w:ftr xmlns:wpc="http://schemas.microsoft.com/office/word/2010/wordprocessingCanvas" xmlns:cx="http://schemas.microsoft.com/office/drawing/2014/chartex" xmlns:cx1="http://schemas.microsoft.com/office/drawing/2015/9/8/chartex" xmlns:cx2="http://schemas.microsoft.com/office/drawing/2015/10/21/chartex" xmlns:cx3="http://schemas.microsoft.com/office/drawing/2016/5/9/chartex" xmlns:cx4="http://schemas.microsoft.com/office/drawing/2016/5/10/chartex" xmlns:cx5="http://schemas.microsoft.com/office/drawing/2016/5/11/chartex" xmlns:cx6="http://schemas.microsoft.com/office/drawing/2016/5/12/chartex" xmlns:cx7="http://schemas.microsoft.com/office/drawing/2016/5/13/chartex" xmlns:cx8="http://schemas.microsoft.com/office/drawing/2016/5/14/chartex" xmlns:mc="http://schemas.openxmlformats.org/markup-compatibility/2006" xmlns:aink="http://schemas.microsoft.com/office/drawing/2016/ink" xmlns:am3d="http://schemas.microsoft.com/office/drawing/2017/model3d" xmlns:o="urn:schemas-microsoft-com:office:office" xmlns:oel="http://schemas.microsoft.com/office/2019/extlst" xmlns:r="http://schemas.openxmlformats.org/officeDocument/2006/relationships" xmlns:m="http://schemas.openxmlformats.org/officeDocument/2006/math" xmlns:v="urn:schemas-microsoft-com:vml" xmlns:wp14="http://schemas.microsoft.com/office/word/2010/wordprocessingDrawing" xmlns:wp="http://schemas.openxmlformats.org/drawingml/2006/wordprocessingDrawing" xmlns:w10="urn:schemas-microsoft-com:office:word" xmlns:w="http://schemas.openxmlformats.org/wordprocessingml/2006/main" xmlns:w14="http://schemas.microsoft.com/office/word/2010/wordml" xmlns:w15="http://schemas.microsoft.com/office/word/2012/wordml" xmlns:w16cex="http://schemas.microsoft.com/office/word/2018/wordml/cex" xmlns:w16cid="http://schemas.microsoft.com/office/word/2016/wordml/cid" xmlns:w16="http://schemas.microsoft.com/office/word/2018/wordml" xmlns:w16sdtdh="http://schemas.microsoft.com/office/word/2020/wordml/sdtdatahash" xmlns:w16se="http://schemas.microsoft.com/office/word/2015/wordml/symex" xmlns:wpg="http://schemas.microsoft.com/office/word/2010/wordprocessingGroup" xmlns:wpi="http://schemas.microsoft.com/office/word/2010/wordprocessingInk" xmlns:wne="http://schemas.microsoft.com/office/word/2006/wordml" xmlns:wps="http://schemas.microsoft.com/office/word/2010/wordprocessingShape" mc:Ignorable="w14 w15 w16se w16cid w16 w16cex w16sdtdh wp14">
+<w:ftr xmlns:wpc="http://schemas.microsoft.com/office/word/2010/wordprocessingCanvas" xmlns:cx="http://schemas.microsoft.com/office/drawing/2014/chartex" xmlns:cx1="http://schemas.microsoft.com/office/drawing/2015/9/8/chartex" xmlns:cx2="http://schemas.microsoft.com/office/drawing/2015/10/21/chartex" xmlns:cx3="http://schemas.microsoft.com/office/drawing/2016/5/9/chartex" xmlns:cx4="http://schemas.microsoft.com/office/drawing/2016/5/10/chartex" xmlns:cx5="http://schemas.microsoft.com/office/drawing/2016/5/11/chartex" xmlns:cx6="http://schemas.microsoft.com/office/drawing/2016/5/12/chartex" xmlns:cx7="http://schemas.microsoft.com/office/drawing/2016/5/13/chartex" xmlns:cx8="http://schemas.microsoft.com/office/drawing/2016/5/14/chartex" xmlns:mc="http://schemas.openxmlformats.org/markup-compatibility/2006" xmlns:aink="http://schemas.microsoft.com/office/drawing/2016/ink" xmlns:am3d="http://schemas.microsoft.com/office/drawing/2017/model3d" xmlns:o="urn:schemas-microsoft-com:office:office" xmlns:oel="http://schemas.microsoft.com/office/2019/extlst" xmlns:r="http://schemas.openxmlformats.org/officeDocument/2006/relationships" xmlns:m="http://schemas.openxmlformats.org/officeDocument/2006/math" xmlns:v="urn:schemas-microsoft-com:vml" xmlns:wp14="http://schemas.microsoft.com/office/word/2010/wordprocessingDrawing" xmlns:wp="http://schemas.openxmlformats.org/drawingml/2006/wordprocessingDrawing" xmlns:w10="urn:schemas-microsoft-com:office:word" xmlns:w="http://schemas.openxmlformats.org/wordprocessingml/2006/main" xmlns:w14="http://schemas.microsoft.com/office/word/2010/wordml" xmlns:w15="http://schemas.microsoft.com/office/word/2012/wordml" xmlns:w16cex="http://schemas.microsoft.com/office/word/2018/wordml/cex" xmlns:w16cid="http://schemas.microsoft.com/office/word/2016/wordml/cid" xmlns:w16="http://schemas.microsoft.com/office/word/2018/wordml" xmlns:w16du="http://schemas.microsoft.com/office/word/2023/wordml/word16du" xmlns:w16sdtdh="http://schemas.microsoft.com/office/word/2020/wordml/sdtdatahash" xmlns:w16se="http://schemas.microsoft.com/office/word/2015/wordml/symex" xmlns:wpg="http://schemas.microsoft.com/office/word/2010/wordprocessingGroup" xmlns:wpi="http://schemas.microsoft.com/office/word/2010/wordprocessingInk" xmlns:wne="http://schemas.microsoft.com/office/word/2006/wordml" xmlns:wps="http://schemas.microsoft.com/office/word/2010/wordprocessingShape" mc:Ignorable="w14 w15 w16se w16cid w16 w16cex w16sdtdh w16du wp14">
   <w:p>
     <w:pPr>
       <w:pStyle w:val="Footer"/>
@@ -5040,7 +4735,7 @@
 </file>
 
 <file path=word/footnotes.xml><?xml version="1.0" encoding="utf-8"?>
-<w:footnotes xmlns:wpc="http://schemas.microsoft.com/office/word/2010/wordprocessingCanvas" xmlns:cx="http://schemas.microsoft.com/office/drawing/2014/chartex" xmlns:cx1="http://schemas.microsoft.com/office/drawing/2015/9/8/chartex" xmlns:cx2="http://schemas.microsoft.com/office/drawing/2015/10/21/chartex" xmlns:cx3="http://schemas.microsoft.com/office/drawing/2016/5/9/chartex" xmlns:cx4="http://schemas.microsoft.com/office/drawing/2016/5/10/chartex" xmlns:cx5="http://schemas.microsoft.com/office/drawing/2016/5/11/chartex" xmlns:cx6="http://schemas.microsoft.com/office/drawing/2016/5/12/chartex" xmlns:cx7="http://schemas.microsoft.com/office/drawing/2016/5/13/chartex" xmlns:cx8="http://schemas.microsoft.com/office/drawing/2016/5/14/chartex" xmlns:mc="http://schemas.openxmlformats.org/markup-compatibility/2006" xmlns:aink="http://schemas.microsoft.com/office/drawing/2016/ink" xmlns:am3d="http://schemas.microsoft.com/office/drawing/2017/model3d" xmlns:o="urn:schemas-microsoft-com:office:office" xmlns:oel="http://schemas.microsoft.com/office/2019/extlst" xmlns:r="http://schemas.openxmlformats.org/officeDocument/2006/relationships" xmlns:m="http://schemas.openxmlformats.org/officeDocument/2006/math" xmlns:v="urn:schemas-microsoft-com:vml" xmlns:wp14="http://schemas.microsoft.com/office/word/2010/wordprocessingDrawing" xmlns:wp="http://schemas.openxmlformats.org/drawingml/2006/wordprocessingDrawing" xmlns:w10="urn:schemas-microsoft-com:office:word" xmlns:w="http://schemas.openxmlformats.org/wordprocessingml/2006/main" xmlns:w14="http://schemas.microsoft.com/office/word/2010/wordml" xmlns:w15="http://schemas.microsoft.com/office/word/2012/wordml" xmlns:w16cex="http://schemas.microsoft.com/office/word/2018/wordml/cex" xmlns:w16cid="http://schemas.microsoft.com/office/word/2016/wordml/cid" xmlns:w16="http://schemas.microsoft.com/office/word/2018/wordml" xmlns:w16sdtdh="http://schemas.microsoft.com/office/word/2020/wordml/sdtdatahash" xmlns:w16se="http://schemas.microsoft.com/office/word/2015/wordml/symex" xmlns:wpg="http://schemas.microsoft.com/office/word/2010/wordprocessingGroup" xmlns:wpi="http://schemas.microsoft.com/office/word/2010/wordprocessingInk" xmlns:wne="http://schemas.microsoft.com/office/word/2006/wordml" xmlns:wps="http://schemas.microsoft.com/office/word/2010/wordprocessingShape" mc:Ignorable="w14 w15 w16se w16cid w16 w16cex w16sdtdh wp14">
+<w:footnotes xmlns:wpc="http://schemas.microsoft.com/office/word/2010/wordprocessingCanvas" xmlns:cx="http://schemas.microsoft.com/office/drawing/2014/chartex" xmlns:cx1="http://schemas.microsoft.com/office/drawing/2015/9/8/chartex" xmlns:cx2="http://schemas.microsoft.com/office/drawing/2015/10/21/chartex" xmlns:cx3="http://schemas.microsoft.com/office/drawing/2016/5/9/chartex" xmlns:cx4="http://schemas.microsoft.com/office/drawing/2016/5/10/chartex" xmlns:cx5="http://schemas.microsoft.com/office/drawing/2016/5/11/chartex" xmlns:cx6="http://schemas.microsoft.com/office/drawing/2016/5/12/chartex" xmlns:cx7="http://schemas.microsoft.com/office/drawing/2016/5/13/chartex" xmlns:cx8="http://schemas.microsoft.com/office/drawing/2016/5/14/chartex" xmlns:mc="http://schemas.openxmlformats.org/markup-compatibility/2006" xmlns:aink="http://schemas.microsoft.com/office/drawing/2016/ink" xmlns:am3d="http://schemas.microsoft.com/office/drawing/2017/model3d" xmlns:o="urn:schemas-microsoft-com:office:office" xmlns:oel="http://schemas.microsoft.com/office/2019/extlst" xmlns:r="http://schemas.openxmlformats.org/officeDocument/2006/relationships" xmlns:m="http://schemas.openxmlformats.org/officeDocument/2006/math" xmlns:v="urn:schemas-microsoft-com:vml" xmlns:wp14="http://schemas.microsoft.com/office/word/2010/wordprocessingDrawing" xmlns:wp="http://schemas.openxmlformats.org/drawingml/2006/wordprocessingDrawing" xmlns:w10="urn:schemas-microsoft-com:office:word" xmlns:w="http://schemas.openxmlformats.org/wordprocessingml/2006/main" xmlns:w14="http://schemas.microsoft.com/office/word/2010/wordml" xmlns:w15="http://schemas.microsoft.com/office/word/2012/wordml" xmlns:w16cex="http://schemas.microsoft.com/office/word/2018/wordml/cex" xmlns:w16cid="http://schemas.microsoft.com/office/word/2016/wordml/cid" xmlns:w16="http://schemas.microsoft.com/office/word/2018/wordml" xmlns:w16du="http://schemas.microsoft.com/office/word/2023/wordml/word16du" xmlns:w16sdtdh="http://schemas.microsoft.com/office/word/2020/wordml/sdtdatahash" xmlns:w16se="http://schemas.microsoft.com/office/word/2015/wordml/symex" xmlns:wpg="http://schemas.microsoft.com/office/word/2010/wordprocessingGroup" xmlns:wpi="http://schemas.microsoft.com/office/word/2010/wordprocessingInk" xmlns:wne="http://schemas.microsoft.com/office/word/2006/wordml" xmlns:wps="http://schemas.microsoft.com/office/word/2010/wordprocessingShape" mc:Ignorable="w14 w15 w16se w16cid w16 w16cex w16sdtdh w16du wp14">
   <w:footnote w:type="separator" w:id="-1">
     <w:p>
       <w:r>
@@ -5059,7 +4754,7 @@
 </file>
 
 <file path=word/header1.xml><?xml version="1.0" encoding="utf-8"?>
-<w:hdr xmlns:wpc="http://schemas.microsoft.com/office/word/2010/wordprocessingCanvas" xmlns:cx="http://schemas.microsoft.com/office/drawing/2014/chartex" xmlns:cx1="http://schemas.microsoft.com/office/drawing/2015/9/8/chartex" xmlns:cx2="http://schemas.microsoft.com/office/drawing/2015/10/21/chartex" xmlns:cx3="http://schemas.microsoft.com/office/drawing/2016/5/9/chartex" xmlns:cx4="http://schemas.microsoft.com/office/drawing/2016/5/10/chartex" xmlns:cx5="http://schemas.microsoft.com/office/drawing/2016/5/11/chartex" xmlns:cx6="http://schemas.microsoft.com/office/drawing/2016/5/12/chartex" xmlns:cx7="http://schemas.microsoft.com/office/drawing/2016/5/13/chartex" xmlns:cx8="http://schemas.microsoft.com/office/drawing/2016/5/14/chartex" xmlns:mc="http://schemas.openxmlformats.org/markup-compatibility/2006" xmlns:aink="http://schemas.microsoft.com/office/drawing/2016/ink" xmlns:am3d="http://schemas.microsoft.com/office/drawing/2017/model3d" xmlns:o="urn:schemas-microsoft-com:office:office" xmlns:oel="http://schemas.microsoft.com/office/2019/extlst" xmlns:r="http://schemas.openxmlformats.org/officeDocument/2006/relationships" xmlns:m="http://schemas.openxmlformats.org/officeDocument/2006/math" xmlns:v="urn:schemas-microsoft-com:vml" xmlns:wp14="http://schemas.microsoft.com/office/word/2010/wordprocessingDrawing" xmlns:wp="http://schemas.openxmlformats.org/drawingml/2006/wordprocessingDrawing" xmlns:w10="urn:schemas-microsoft-com:office:word" xmlns:w="http://schemas.openxmlformats.org/wordprocessingml/2006/main" xmlns:w14="http://schemas.microsoft.com/office/word/2010/wordml" xmlns:w15="http://schemas.microsoft.com/office/word/2012/wordml" xmlns:w16cex="http://schemas.microsoft.com/office/word/2018/wordml/cex" xmlns:w16cid="http://schemas.microsoft.com/office/word/2016/wordml/cid" xmlns:w16="http://schemas.microsoft.com/office/word/2018/wordml" xmlns:w16sdtdh="http://schemas.microsoft.com/office/word/2020/wordml/sdtdatahash" xmlns:w16se="http://schemas.microsoft.com/office/word/2015/wordml/symex" xmlns:wpg="http://schemas.microsoft.com/office/word/2010/wordprocessingGroup" xmlns:wpi="http://schemas.microsoft.com/office/word/2010/wordprocessingInk" xmlns:wne="http://schemas.microsoft.com/office/word/2006/wordml" xmlns:wps="http://schemas.microsoft.com/office/word/2010/wordprocessingShape" mc:Ignorable="w14 w15 w16se w16cid w16 w16cex w16sdtdh wp14">
+<w:hdr xmlns:wpc="http://schemas.microsoft.com/office/word/2010/wordprocessingCanvas" xmlns:cx="http://schemas.microsoft.com/office/drawing/2014/chartex" xmlns:cx1="http://schemas.microsoft.com/office/drawing/2015/9/8/chartex" xmlns:cx2="http://schemas.microsoft.com/office/drawing/2015/10/21/chartex" xmlns:cx3="http://schemas.microsoft.com/office/drawing/2016/5/9/chartex" xmlns:cx4="http://schemas.microsoft.com/office/drawing/2016/5/10/chartex" xmlns:cx5="http://schemas.microsoft.com/office/drawing/2016/5/11/chartex" xmlns:cx6="http://schemas.microsoft.com/office/drawing/2016/5/12/chartex" xmlns:cx7="http://schemas.microsoft.com/office/drawing/2016/5/13/chartex" xmlns:cx8="http://schemas.microsoft.com/office/drawing/2016/5/14/chartex" xmlns:mc="http://schemas.openxmlformats.org/markup-compatibility/2006" xmlns:aink="http://schemas.microsoft.com/office/drawing/2016/ink" xmlns:am3d="http://schemas.microsoft.com/office/drawing/2017/model3d" xmlns:o="urn:schemas-microsoft-com:office:office" xmlns:oel="http://schemas.microsoft.com/office/2019/extlst" xmlns:r="http://schemas.openxmlformats.org/officeDocument/2006/relationships" xmlns:m="http://schemas.openxmlformats.org/officeDocument/2006/math" xmlns:v="urn:schemas-microsoft-com:vml" xmlns:wp14="http://schemas.microsoft.com/office/word/2010/wordprocessingDrawing" xmlns:wp="http://schemas.openxmlformats.org/drawingml/2006/wordprocessingDrawing" xmlns:w10="urn:schemas-microsoft-com:office:word" xmlns:w="http://schemas.openxmlformats.org/wordprocessingml/2006/main" xmlns:w14="http://schemas.microsoft.com/office/word/2010/wordml" xmlns:w15="http://schemas.microsoft.com/office/word/2012/wordml" xmlns:w16cex="http://schemas.microsoft.com/office/word/2018/wordml/cex" xmlns:w16cid="http://schemas.microsoft.com/office/word/2016/wordml/cid" xmlns:w16="http://schemas.microsoft.com/office/word/2018/wordml" xmlns:w16du="http://schemas.microsoft.com/office/word/2023/wordml/word16du" xmlns:w16sdtdh="http://schemas.microsoft.com/office/word/2020/wordml/sdtdatahash" xmlns:w16se="http://schemas.microsoft.com/office/word/2015/wordml/symex" xmlns:wpg="http://schemas.microsoft.com/office/word/2010/wordprocessingGroup" xmlns:wpi="http://schemas.microsoft.com/office/word/2010/wordprocessingInk" xmlns:wne="http://schemas.microsoft.com/office/word/2006/wordml" xmlns:wps="http://schemas.microsoft.com/office/word/2010/wordprocessingShape" mc:Ignorable="w14 w15 w16se w16cid w16 w16cex w16sdtdh w16du wp14">
   <w:tbl>
     <w:tblPr>
       <w:tblW w:w="0" w:type="auto"/>
@@ -5284,7 +4979,7 @@
 </file>
 
 <file path=word/numbering.xml><?xml version="1.0" encoding="utf-8"?>
-<w:numbering xmlns:wpc="http://schemas.microsoft.com/office/word/2010/wordprocessingCanvas" xmlns:cx="http://schemas.microsoft.com/office/drawing/2014/chartex" xmlns:cx1="http://schemas.microsoft.com/office/drawing/2015/9/8/chartex" xmlns:cx2="http://schemas.microsoft.com/office/drawing/2015/10/21/chartex" xmlns:cx3="http://schemas.microsoft.com/office/drawing/2016/5/9/chartex" xmlns:cx4="http://schemas.microsoft.com/office/drawing/2016/5/10/chartex" xmlns:cx5="http://schemas.microsoft.com/office/drawing/2016/5/11/chartex" xmlns:cx6="http://schemas.microsoft.com/office/drawing/2016/5/12/chartex" xmlns:cx7="http://schemas.microsoft.com/office/drawing/2016/5/13/chartex" xmlns:cx8="http://schemas.microsoft.com/office/drawing/2016/5/14/chartex" xmlns:mc="http://schemas.openxmlformats.org/markup-compatibility/2006" xmlns:aink="http://schemas.microsoft.com/office/drawing/2016/ink" xmlns:am3d="http://schemas.microsoft.com/office/drawing/2017/model3d" xmlns:o="urn:schemas-microsoft-com:office:office" xmlns:oel="http://schemas.microsoft.com/office/2019/extlst" xmlns:r="http://schemas.openxmlformats.org/officeDocument/2006/relationships" xmlns:m="http://schemas.openxmlformats.org/officeDocument/2006/math" xmlns:v="urn:schemas-microsoft-com:vml" xmlns:wp14="http://schemas.microsoft.com/office/word/2010/wordprocessingDrawing" xmlns:wp="http://schemas.openxmlformats.org/drawingml/2006/wordprocessingDrawing" xmlns:w10="urn:schemas-microsoft-com:office:word" xmlns:w="http://schemas.openxmlformats.org/wordprocessingml/2006/main" xmlns:w14="http://schemas.microsoft.com/office/word/2010/wordml" xmlns:w15="http://schemas.microsoft.com/office/word/2012/wordml" xmlns:w16cex="http://schemas.microsoft.com/office/word/2018/wordml/cex" xmlns:w16cid="http://schemas.microsoft.com/office/word/2016/wordml/cid" xmlns:w16="http://schemas.microsoft.com/office/word/2018/wordml" xmlns:w16sdtdh="http://schemas.microsoft.com/office/word/2020/wordml/sdtdatahash" xmlns:w16se="http://schemas.microsoft.com/office/word/2015/wordml/symex" xmlns:wpg="http://schemas.microsoft.com/office/word/2010/wordprocessingGroup" xmlns:wpi="http://schemas.microsoft.com/office/word/2010/wordprocessingInk" xmlns:wne="http://schemas.microsoft.com/office/word/2006/wordml" xmlns:wps="http://schemas.microsoft.com/office/word/2010/wordprocessingShape" mc:Ignorable="w14 w15 w16se w16cid w16 w16cex w16sdtdh wp14">
+<w:numbering xmlns:wpc="http://schemas.microsoft.com/office/word/2010/wordprocessingCanvas" xmlns:cx="http://schemas.microsoft.com/office/drawing/2014/chartex" xmlns:cx1="http://schemas.microsoft.com/office/drawing/2015/9/8/chartex" xmlns:cx2="http://schemas.microsoft.com/office/drawing/2015/10/21/chartex" xmlns:cx3="http://schemas.microsoft.com/office/drawing/2016/5/9/chartex" xmlns:cx4="http://schemas.microsoft.com/office/drawing/2016/5/10/chartex" xmlns:cx5="http://schemas.microsoft.com/office/drawing/2016/5/11/chartex" xmlns:cx6="http://schemas.microsoft.com/office/drawing/2016/5/12/chartex" xmlns:cx7="http://schemas.microsoft.com/office/drawing/2016/5/13/chartex" xmlns:cx8="http://schemas.microsoft.com/office/drawing/2016/5/14/chartex" xmlns:mc="http://schemas.openxmlformats.org/markup-compatibility/2006" xmlns:aink="http://schemas.microsoft.com/office/drawing/2016/ink" xmlns:am3d="http://schemas.microsoft.com/office/drawing/2017/model3d" xmlns:o="urn:schemas-microsoft-com:office:office" xmlns:oel="http://schemas.microsoft.com/office/2019/extlst" xmlns:r="http://schemas.openxmlformats.org/officeDocument/2006/relationships" xmlns:m="http://schemas.openxmlformats.org/officeDocument/2006/math" xmlns:v="urn:schemas-microsoft-com:vml" xmlns:wp14="http://schemas.microsoft.com/office/word/2010/wordprocessingDrawing" xmlns:wp="http://schemas.openxmlformats.org/drawingml/2006/wordprocessingDrawing" xmlns:w10="urn:schemas-microsoft-com:office:word" xmlns:w="http://schemas.openxmlformats.org/wordprocessingml/2006/main" xmlns:w14="http://schemas.microsoft.com/office/word/2010/wordml" xmlns:w15="http://schemas.microsoft.com/office/word/2012/wordml" xmlns:w16cex="http://schemas.microsoft.com/office/word/2018/wordml/cex" xmlns:w16cid="http://schemas.microsoft.com/office/word/2016/wordml/cid" xmlns:w16="http://schemas.microsoft.com/office/word/2018/wordml" xmlns:w16du="http://schemas.microsoft.com/office/word/2023/wordml/word16du" xmlns:w16sdtdh="http://schemas.microsoft.com/office/word/2020/wordml/sdtdatahash" xmlns:w16se="http://schemas.microsoft.com/office/word/2015/wordml/symex" xmlns:wpg="http://schemas.microsoft.com/office/word/2010/wordprocessingGroup" xmlns:wpi="http://schemas.microsoft.com/office/word/2010/wordprocessingInk" xmlns:wne="http://schemas.microsoft.com/office/word/2006/wordml" xmlns:wps="http://schemas.microsoft.com/office/word/2010/wordprocessingShape" mc:Ignorable="w14 w15 w16se w16cid w16 w16cex w16sdtdh w16du wp14">
   <w:abstractNum w:abstractNumId="0" w15:restartNumberingAfterBreak="0">
     <w:nsid w:val="059B28E3"/>
     <w:multiLevelType w:val="multilevel"/>
@@ -7683,7 +7378,7 @@
 </file>
 
 <file path=word/styles.xml><?xml version="1.0" encoding="utf-8"?>
-<w:styles xmlns:mc="http://schemas.openxmlformats.org/markup-compatibility/2006" xmlns:r="http://schemas.openxmlformats.org/officeDocument/2006/relationships" xmlns:w="http://schemas.openxmlformats.org/wordprocessingml/2006/main" xmlns:w14="http://schemas.microsoft.com/office/word/2010/wordml" xmlns:w15="http://schemas.microsoft.com/office/word/2012/wordml" xmlns:w16cex="http://schemas.microsoft.com/office/word/2018/wordml/cex" xmlns:w16cid="http://schemas.microsoft.com/office/word/2016/wordml/cid" xmlns:w16="http://schemas.microsoft.com/office/word/2018/wordml" xmlns:w16sdtdh="http://schemas.microsoft.com/office/word/2020/wordml/sdtdatahash" xmlns:w16se="http://schemas.microsoft.com/office/word/2015/wordml/symex" mc:Ignorable="w14 w15 w16se w16cid w16 w16cex w16sdtdh">
+<w:styles xmlns:mc="http://schemas.openxmlformats.org/markup-compatibility/2006" xmlns:r="http://schemas.openxmlformats.org/officeDocument/2006/relationships" xmlns:w="http://schemas.openxmlformats.org/wordprocessingml/2006/main" xmlns:w14="http://schemas.microsoft.com/office/word/2010/wordml" xmlns:w15="http://schemas.microsoft.com/office/word/2012/wordml" xmlns:w16cex="http://schemas.microsoft.com/office/word/2018/wordml/cex" xmlns:w16cid="http://schemas.microsoft.com/office/word/2016/wordml/cid" xmlns:w16="http://schemas.microsoft.com/office/word/2018/wordml" xmlns:w16du="http://schemas.microsoft.com/office/word/2023/wordml/word16du" xmlns:w16sdtdh="http://schemas.microsoft.com/office/word/2020/wordml/sdtdatahash" xmlns:w16se="http://schemas.microsoft.com/office/word/2015/wordml/symex" mc:Ignorable="w14 w15 w16se w16cid w16 w16cex w16sdtdh w16du">
   <w:docDefaults>
     <w:rPrDefault>
       <w:rPr>
@@ -8516,29 +8211,6 @@
 </file>
 
 <file path=customXml/item1.xml><?xml version="1.0" encoding="utf-8"?>
-<?mso-contentType ?>
-<FormTemplates xmlns="http://schemas.microsoft.com/sharepoint/v3/contenttype/forms">
-  <Display>DocumentLibraryForm</Display>
-  <Edit>DocumentLibraryForm</Edit>
-  <New>DocumentLibraryForm</New>
-</FormTemplates>
-</file>
-
-<file path=customXml/item2.xml><?xml version="1.0" encoding="utf-8"?>
-<p:properties xmlns:p="http://schemas.microsoft.com/office/2006/metadata/properties" xmlns:xsi="http://www.w3.org/2001/XMLSchema-instance" xmlns:pc="http://schemas.microsoft.com/office/infopath/2007/PartnerControls">
-  <documentManagement>
-    <SharedWithUsers xmlns="8fdbabf1-f1ac-401d-b38d-d8abcf08c2be">
-      <UserInfo>
-        <DisplayName>Caroline Purdy</DisplayName>
-        <AccountId>34</AccountId>
-        <AccountType/>
-      </UserInfo>
-    </SharedWithUsers>
-  </documentManagement>
-</p:properties>
-</file>
-
-<file path=customXml/item3.xml><?xml version="1.0" encoding="utf-8"?>
 <ct:contentTypeSchema xmlns:ct="http://schemas.microsoft.com/office/2006/metadata/contentType" xmlns:ma="http://schemas.microsoft.com/office/2006/metadata/properties/metaAttributes" ct:_="" ma:_="" ma:contentTypeName="Document" ma:contentTypeID="0x01010085E6E720B676C64D96CC3D54CDFA1778" ma:contentTypeVersion="13" ma:contentTypeDescription="Create a new document." ma:contentTypeScope="" ma:versionID="10abd73c7e72cbeec595e2435609bd33">
   <xsd:schema xmlns:xsd="http://www.w3.org/2001/XMLSchema" xmlns:xs="http://www.w3.org/2001/XMLSchema" xmlns:p="http://schemas.microsoft.com/office/2006/metadata/properties" xmlns:ns2="8bf37645-f020-43cf-8e36-f356319ce871" xmlns:ns3="8fdbabf1-f1ac-401d-b38d-d8abcf08c2be" targetNamespace="http://schemas.microsoft.com/office/2006/metadata/properties" ma:root="true" ma:fieldsID="c450c59493272a12806bf7ec45c312c1" ns2:_="" ns3:_="">
     <xsd:import namespace="8bf37645-f020-43cf-8e36-f356319ce871"/>
@@ -8759,25 +8431,30 @@
 </ct:contentTypeSchema>
 </file>
 
-<file path=customXml/itemProps1.xml><?xml version="1.0" encoding="utf-8"?>
-<ds:datastoreItem xmlns:ds="http://schemas.openxmlformats.org/officeDocument/2006/customXml" ds:itemID="{C5D578D5-74B4-4D88-A949-4F19B344DF04}">
-  <ds:schemaRefs>
-    <ds:schemaRef ds:uri="http://schemas.microsoft.com/sharepoint/v3/contenttype/forms"/>
-  </ds:schemaRefs>
-</ds:datastoreItem>
+<file path=customXml/item2.xml><?xml version="1.0" encoding="utf-8"?>
+<p:properties xmlns:p="http://schemas.microsoft.com/office/2006/metadata/properties" xmlns:xsi="http://www.w3.org/2001/XMLSchema-instance" xmlns:pc="http://schemas.microsoft.com/office/infopath/2007/PartnerControls">
+  <documentManagement>
+    <SharedWithUsers xmlns="8fdbabf1-f1ac-401d-b38d-d8abcf08c2be">
+      <UserInfo>
+        <DisplayName>Caroline Purdy</DisplayName>
+        <AccountId>34</AccountId>
+        <AccountType/>
+      </UserInfo>
+    </SharedWithUsers>
+  </documentManagement>
+</p:properties>
 </file>
 
-<file path=customXml/itemProps2.xml><?xml version="1.0" encoding="utf-8"?>
-<ds:datastoreItem xmlns:ds="http://schemas.openxmlformats.org/officeDocument/2006/customXml" ds:itemID="{1BF5799F-5F63-445B-B65B-E63A1C4722EB}">
-  <ds:schemaRefs>
-    <ds:schemaRef ds:uri="http://schemas.microsoft.com/office/2006/metadata/properties"/>
-    <ds:schemaRef ds:uri="http://schemas.microsoft.com/office/infopath/2007/PartnerControls"/>
-    <ds:schemaRef ds:uri="8fdbabf1-f1ac-401d-b38d-d8abcf08c2be"/>
-  </ds:schemaRefs>
-</ds:datastoreItem>
+<file path=customXml/item3.xml><?xml version="1.0" encoding="utf-8"?>
+<?mso-contentType ?>
+<FormTemplates xmlns="http://schemas.microsoft.com/sharepoint/v3/contenttype/forms">
+  <Display>DocumentLibraryForm</Display>
+  <Edit>DocumentLibraryForm</Edit>
+  <New>DocumentLibraryForm</New>
+</FormTemplates>
 </file>
 
-<file path=customXml/itemProps3.xml><?xml version="1.0" encoding="utf-8"?>
+<file path=customXml/itemProps1.xml><?xml version="1.0" encoding="utf-8"?>
 <ds:datastoreItem xmlns:ds="http://schemas.openxmlformats.org/officeDocument/2006/customXml" ds:itemID="{CBDE1598-1227-436C-AEF5-1F4B166135B5}">
   <ds:schemaRefs>
     <ds:schemaRef ds:uri="http://schemas.microsoft.com/office/2006/metadata/contentType"/>
@@ -8794,4 +8471,22 @@
     <ds:schemaRef ds:uri="http://schemas.microsoft.com/internal/obd"/>
   </ds:schemaRefs>
 </ds:datastoreItem>
+</file>
+
+<file path=customXml/itemProps2.xml><?xml version="1.0" encoding="utf-8"?>
+<ds:datastoreItem xmlns:ds="http://schemas.openxmlformats.org/officeDocument/2006/customXml" ds:itemID="{1BF5799F-5F63-445B-B65B-E63A1C4722EB}">
+  <ds:schemaRefs>
+    <ds:schemaRef ds:uri="http://schemas.microsoft.com/office/2006/metadata/properties"/>
+    <ds:schemaRef ds:uri="http://schemas.microsoft.com/office/infopath/2007/PartnerControls"/>
+    <ds:schemaRef ds:uri="8fdbabf1-f1ac-401d-b38d-d8abcf08c2be"/>
+  </ds:schemaRefs>
+</ds:datastoreItem>
+</file>
+
+<file path=customXml/itemProps3.xml><?xml version="1.0" encoding="utf-8"?>
+<ds:datastoreItem xmlns:ds="http://schemas.openxmlformats.org/officeDocument/2006/customXml" ds:itemID="{C5D578D5-74B4-4D88-A949-4F19B344DF04}">
+  <ds:schemaRefs>
+    <ds:schemaRef ds:uri="http://schemas.microsoft.com/sharepoint/v3/contenttype/forms"/>
+  </ds:schemaRefs>
+</ds:datastoreItem>
 </file>
</xml_diff>

<commit_message>
Updated dates in the syllabus
</commit_message>
<xml_diff>
--- a/unb-syllabus-abridged.docx
+++ b/unb-syllabus-abridged.docx
@@ -269,7 +269,23 @@
           <w:bCs/>
           <w:lang w:bidi="en-US"/>
         </w:rPr>
-        <w:t>This document was prepared by the UNBSJ Teaching and Learning Committee and Teaching and Learning Services UNBF containing information from various sectors of the university, which you can cut/paste, borrow/adapt in your syllabi. Pick and use what you need. You are encouraged to use in your course syllabi any or all of the following snippets. The writers of all these blurbs are happy to have their work used without credit or citation.</w:t>
+        <w:t xml:space="preserve">This document was prepared by the UNBSJ Teaching and Learning Committee and Teaching and Learning Services UNBF containing information from various sectors of the university, which you can cut/paste, borrow/adapt in your syllabi. Pick and use what you need. You are encouraged to use in your course syllabi any or </w:t>
+      </w:r>
+      <w:proofErr w:type="gramStart"/>
+      <w:r>
+        <w:rPr>
+          <w:bCs/>
+          <w:lang w:bidi="en-US"/>
+        </w:rPr>
+        <w:t>all of</w:t>
+      </w:r>
+      <w:proofErr w:type="gramEnd"/>
+      <w:r>
+        <w:rPr>
+          <w:bCs/>
+          <w:lang w:bidi="en-US"/>
+        </w:rPr>
+        <w:t xml:space="preserve"> the following snippets. The writers of all these blurbs are happy to have their work used without credit or citation.</w:t>
       </w:r>
     </w:p>
     <w:p>
@@ -360,7 +376,23 @@
           <w:bCs/>
           <w:lang w:bidi="en-US"/>
         </w:rPr>
-        <w:t>Emily Clark, Bev Bramble, Wei Lu, Richard Duijnstee, Lisa Gough</w:t>
+        <w:t xml:space="preserve">Emily Clark, Bev Bramble, Wei Lu, Richard </w:t>
+      </w:r>
+      <w:proofErr w:type="spellStart"/>
+      <w:r>
+        <w:rPr>
+          <w:bCs/>
+          <w:lang w:bidi="en-US"/>
+        </w:rPr>
+        <w:t>Duijnstee</w:t>
+      </w:r>
+      <w:proofErr w:type="spellEnd"/>
+      <w:r>
+        <w:rPr>
+          <w:bCs/>
+          <w:lang w:bidi="en-US"/>
+        </w:rPr>
+        <w:t>, Lisa Gough</w:t>
       </w:r>
       <w:r>
         <w:rPr>
@@ -806,7 +838,21 @@
               <w:rPr>
                 <w:lang w:bidi="en-US"/>
               </w:rPr>
-              <w:t>Tilley 417 OR Marshall D’Avray 23</w:t>
+              <w:t xml:space="preserve">Tilley 417 OR Marshall </w:t>
+            </w:r>
+            <w:proofErr w:type="spellStart"/>
+            <w:r>
+              <w:rPr>
+                <w:lang w:bidi="en-US"/>
+              </w:rPr>
+              <w:t>D’Avray</w:t>
+            </w:r>
+            <w:proofErr w:type="spellEnd"/>
+            <w:r>
+              <w:rPr>
+                <w:lang w:bidi="en-US"/>
+              </w:rPr>
+              <w:t xml:space="preserve"> 23</w:t>
             </w:r>
             <w:r>
               <w:rPr>
@@ -878,7 +924,39 @@
           <w:i/>
           <w:lang w:bidi="en-US"/>
         </w:rPr>
-        <w:t>We recognize and respectfully acknowledge that all UNB course interactions take place on unsurrendered and unceded traditional lands of the Wolastoqiyik.</w:t>
+        <w:t xml:space="preserve">We recognize and respectfully acknowledge that all UNB course interactions take place on </w:t>
+      </w:r>
+      <w:proofErr w:type="spellStart"/>
+      <w:r>
+        <w:rPr>
+          <w:i/>
+          <w:lang w:bidi="en-US"/>
+        </w:rPr>
+        <w:t>unsurrendered</w:t>
+      </w:r>
+      <w:proofErr w:type="spellEnd"/>
+      <w:r>
+        <w:rPr>
+          <w:i/>
+          <w:lang w:bidi="en-US"/>
+        </w:rPr>
+        <w:t xml:space="preserve"> and unceded traditional lands of the </w:t>
+      </w:r>
+      <w:proofErr w:type="spellStart"/>
+      <w:r>
+        <w:rPr>
+          <w:i/>
+          <w:lang w:bidi="en-US"/>
+        </w:rPr>
+        <w:t>Wolastoqiyik</w:t>
+      </w:r>
+      <w:proofErr w:type="spellEnd"/>
+      <w:r>
+        <w:rPr>
+          <w:i/>
+          <w:lang w:bidi="en-US"/>
+        </w:rPr>
+        <w:t>.</w:t>
       </w:r>
     </w:p>
     <w:p>
@@ -961,7 +1039,7 @@
               </wp:anchor>
             </w:drawing>
           </mc:Choice>
-          <mc:Fallback xmlns:a="http://schemas.openxmlformats.org/drawingml/2006/main" xmlns:wp14="http://schemas.microsoft.com/office/word/2010/wordml">
+          <mc:Fallback xmlns:wp14="http://schemas.microsoft.com/office/word/2010/wordml" xmlns:a="http://schemas.openxmlformats.org/drawingml/2006/main">
             <w:pict w14:anchorId="6B2A33A0">
               <v:rect id="Rectangle 5" style="position:absolute;margin-left:-11pt;margin-top:9.65pt;width:500pt;height:29pt;z-index:-251666944;visibility:visible;mso-wrap-style:square;mso-width-percent:0;mso-height-percent:0;mso-wrap-distance-left:9pt;mso-wrap-distance-top:0;mso-wrap-distance-right:9pt;mso-wrap-distance-bottom:0;mso-position-horizontal:absolute;mso-position-horizontal-relative:text;mso-position-vertical:absolute;mso-position-vertical-relative:text;mso-width-percent:0;mso-height-percent:0;mso-width-relative:page;mso-height-relative:page;v-text-anchor:middle" o:spid="_x0000_s1026" fillcolor="#f2f2f2" stroked="f" strokeweight="1pt" w14:anchorId="0D5F76F2" o:gfxdata="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"/>
             </w:pict>
@@ -1190,7 +1268,7 @@
               </wp:anchor>
             </w:drawing>
           </mc:Choice>
-          <mc:Fallback xmlns:a="http://schemas.openxmlformats.org/drawingml/2006/main" xmlns:wp14="http://schemas.microsoft.com/office/word/2010/wordml">
+          <mc:Fallback xmlns:wp14="http://schemas.microsoft.com/office/word/2010/wordml" xmlns:a="http://schemas.openxmlformats.org/drawingml/2006/main">
             <w:pict w14:anchorId="28A4AD49">
               <v:rect id="Rectangle 4" style="position:absolute;margin-left:-11pt;margin-top:-3.05pt;width:500pt;height:29pt;z-index:-251667968;visibility:visible;mso-wrap-style:square;mso-width-percent:0;mso-height-percent:0;mso-wrap-distance-left:9pt;mso-wrap-distance-top:0;mso-wrap-distance-right:9pt;mso-wrap-distance-bottom:0;mso-position-horizontal:absolute;mso-position-horizontal-relative:text;mso-position-vertical:absolute;mso-position-vertical-relative:text;mso-width-percent:0;mso-height-percent:0;mso-width-relative:page;mso-height-relative:page;v-text-anchor:middle" o:spid="_x0000_s1026" fillcolor="#f2f2f2" stroked="f" strokeweight="1pt" w14:anchorId="7D1A4F44" o:gfxdata="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"/>
             </w:pict>
@@ -1639,7 +1717,7 @@
               </wp:anchor>
             </w:drawing>
           </mc:Choice>
-          <mc:Fallback xmlns:a="http://schemas.openxmlformats.org/drawingml/2006/main" xmlns:wp14="http://schemas.microsoft.com/office/word/2010/wordml">
+          <mc:Fallback xmlns:wp14="http://schemas.microsoft.com/office/word/2010/wordml" xmlns:a="http://schemas.openxmlformats.org/drawingml/2006/main">
             <w:pict w14:anchorId="6A8A31BD">
               <v:rect id="Rectangle 15" style="position:absolute;margin-left:-7pt;margin-top:-4.05pt;width:500pt;height:29pt;z-index:-251658752;visibility:visible;mso-wrap-style:square;mso-width-percent:0;mso-height-percent:0;mso-wrap-distance-left:9pt;mso-wrap-distance-top:0;mso-wrap-distance-right:9pt;mso-wrap-distance-bottom:0;mso-position-horizontal:absolute;mso-position-horizontal-relative:text;mso-position-vertical:absolute;mso-position-vertical-relative:text;mso-width-percent:0;mso-height-percent:0;mso-width-relative:page;mso-height-relative:page;v-text-anchor:middle" o:spid="_x0000_s1026" fillcolor="#f2f2f2" stroked="f" strokeweight="1pt" w14:anchorId="32B02A8C" o:gfxdata="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"/>
             </w:pict>
@@ -2642,7 +2720,21 @@
         <w:rPr>
           <w:lang w:bidi="en-US"/>
         </w:rPr>
-        <w:t>Assignments are to be uploaded to D2L, quizzes will be done in class.</w:t>
+        <w:t xml:space="preserve">Assignments are to be uploaded to </w:t>
+      </w:r>
+      <w:proofErr w:type="gramStart"/>
+      <w:r>
+        <w:rPr>
+          <w:lang w:bidi="en-US"/>
+        </w:rPr>
+        <w:t>D2L,</w:t>
+      </w:r>
+      <w:proofErr w:type="gramEnd"/>
+      <w:r>
+        <w:rPr>
+          <w:lang w:bidi="en-US"/>
+        </w:rPr>
+        <w:t xml:space="preserve"> quizzes will be done in class.</w:t>
       </w:r>
     </w:p>
     <w:p>
@@ -2809,7 +2901,23 @@
           <w:bCs/>
           <w:lang w:val="en-US" w:bidi="en-US"/>
         </w:rPr>
-        <w:t xml:space="preserve"> schedule is found below. It is subject to change in the event of extenuating circumstances, by mutual agreement, and/or to ensure better student learning. Students will be notified if and when changes are made (stay up-to-date via D2L Brightspace). </w:t>
+        <w:t xml:space="preserve"> schedule is found below. It is subject to change in the event of extenuating circumstances, by mutual agreement, and/or to ensure better student learning. Students will be notified if and when changes are made (stay </w:t>
+      </w:r>
+      <w:proofErr w:type="gramStart"/>
+      <w:r>
+        <w:rPr>
+          <w:bCs/>
+          <w:lang w:val="en-US" w:bidi="en-US"/>
+        </w:rPr>
+        <w:t>up-to-date</w:t>
+      </w:r>
+      <w:proofErr w:type="gramEnd"/>
+      <w:r>
+        <w:rPr>
+          <w:bCs/>
+          <w:lang w:val="en-US" w:bidi="en-US"/>
+        </w:rPr>
+        <w:t xml:space="preserve"> via D2L Brightspace). </w:t>
       </w:r>
     </w:p>
     <w:p>
@@ -2900,7 +3008,13 @@
               <w:rPr>
                 <w:lang w:val="en-US" w:bidi="en-US"/>
               </w:rPr>
-              <w:t>May 7</w:t>
+              <w:t xml:space="preserve">May </w:t>
+            </w:r>
+            <w:r>
+              <w:rPr>
+                <w:lang w:val="en-US" w:bidi="en-US"/>
+              </w:rPr>
+              <w:t>14</w:t>
             </w:r>
           </w:p>
         </w:tc>
@@ -2940,7 +3054,13 @@
               <w:rPr>
                 <w:lang w:val="en-US" w:bidi="en-US"/>
               </w:rPr>
-              <w:t>May 14</w:t>
+              <w:t xml:space="preserve">May </w:t>
+            </w:r>
+            <w:r>
+              <w:rPr>
+                <w:lang w:val="en-US" w:bidi="en-US"/>
+              </w:rPr>
+              <w:t>21</w:t>
             </w:r>
           </w:p>
         </w:tc>
@@ -2986,7 +3106,13 @@
               <w:rPr>
                 <w:lang w:val="en-US" w:bidi="en-US"/>
               </w:rPr>
-              <w:t>May 21</w:t>
+              <w:t>May 2</w:t>
+            </w:r>
+            <w:r>
+              <w:rPr>
+                <w:lang w:val="en-US" w:bidi="en-US"/>
+              </w:rPr>
+              <w:t>8</w:t>
             </w:r>
           </w:p>
         </w:tc>
@@ -3031,7 +3157,7 @@
               <w:rPr>
                 <w:lang w:val="en-US" w:bidi="en-US"/>
               </w:rPr>
-              <w:t>May 28</w:t>
+              <w:t>June 4</w:t>
             </w:r>
           </w:p>
         </w:tc>
@@ -3071,7 +3197,13 @@
               <w:rPr>
                 <w:lang w:val="en-US" w:bidi="en-US"/>
               </w:rPr>
-              <w:t>June 4</w:t>
+              <w:t xml:space="preserve">June </w:t>
+            </w:r>
+            <w:r>
+              <w:rPr>
+                <w:lang w:val="en-US" w:bidi="en-US"/>
+              </w:rPr>
+              <w:t>11</w:t>
             </w:r>
           </w:p>
         </w:tc>
@@ -3091,46 +3223,6 @@
                 <w:lang w:val="en-US" w:bidi="en-US"/>
               </w:rPr>
               <w:t>Quiz 3</w:t>
-            </w:r>
-          </w:p>
-        </w:tc>
-      </w:tr>
-      <w:tr>
-        <w:tc>
-          <w:tcPr>
-            <w:tcW w:w="1727" w:type="dxa"/>
-            <w:shd w:val="clear" w:color="auto" w:fill="auto"/>
-          </w:tcPr>
-          <w:p>
-            <w:pPr>
-              <w:rPr>
-                <w:lang w:val="en-US" w:bidi="en-US"/>
-              </w:rPr>
-            </w:pPr>
-            <w:r>
-              <w:rPr>
-                <w:lang w:val="en-US" w:bidi="en-US"/>
-              </w:rPr>
-              <w:t>June 11</w:t>
-            </w:r>
-          </w:p>
-        </w:tc>
-        <w:tc>
-          <w:tcPr>
-            <w:tcW w:w="2835" w:type="dxa"/>
-            <w:shd w:val="clear" w:color="auto" w:fill="auto"/>
-          </w:tcPr>
-          <w:p>
-            <w:pPr>
-              <w:rPr>
-                <w:lang w:val="en-US" w:bidi="en-US"/>
-              </w:rPr>
-            </w:pPr>
-            <w:r>
-              <w:rPr>
-                <w:lang w:val="en-US" w:bidi="en-US"/>
-              </w:rPr>
-              <w:t>Assn. 3</w:t>
             </w:r>
           </w:p>
         </w:tc>
@@ -3194,7 +3286,59 @@
               <w:rPr>
                 <w:lang w:val="en-US" w:bidi="en-US"/>
               </w:rPr>
-              <w:t>June 25</w:t>
+              <w:t xml:space="preserve">June </w:t>
+            </w:r>
+            <w:r>
+              <w:rPr>
+                <w:lang w:val="en-US" w:bidi="en-US"/>
+              </w:rPr>
+              <w:t>25</w:t>
+            </w:r>
+          </w:p>
+        </w:tc>
+        <w:tc>
+          <w:tcPr>
+            <w:tcW w:w="2835" w:type="dxa"/>
+            <w:shd w:val="clear" w:color="auto" w:fill="auto"/>
+          </w:tcPr>
+          <w:p>
+            <w:pPr>
+              <w:rPr>
+                <w:lang w:val="en-US" w:bidi="en-US"/>
+              </w:rPr>
+            </w:pPr>
+            <w:r>
+              <w:rPr>
+                <w:lang w:val="en-US" w:bidi="en-US"/>
+              </w:rPr>
+              <w:t>Assn. 3</w:t>
+            </w:r>
+          </w:p>
+        </w:tc>
+      </w:tr>
+      <w:tr>
+        <w:tc>
+          <w:tcPr>
+            <w:tcW w:w="1727" w:type="dxa"/>
+            <w:shd w:val="clear" w:color="auto" w:fill="auto"/>
+          </w:tcPr>
+          <w:p>
+            <w:pPr>
+              <w:rPr>
+                <w:lang w:val="en-US" w:bidi="en-US"/>
+              </w:rPr>
+            </w:pPr>
+            <w:r>
+              <w:rPr>
+                <w:lang w:val="en-US" w:bidi="en-US"/>
+              </w:rPr>
+              <w:t>Ju</w:t>
+            </w:r>
+            <w:r>
+              <w:rPr>
+                <w:lang w:val="en-US" w:bidi="en-US"/>
+              </w:rPr>
+              <w:t>ly 2</w:t>
             </w:r>
           </w:p>
         </w:tc>
@@ -3503,7 +3647,7 @@
               </wp:anchor>
             </w:drawing>
           </mc:Choice>
-          <mc:Fallback xmlns:a="http://schemas.openxmlformats.org/drawingml/2006/main" xmlns:wp14="http://schemas.microsoft.com/office/word/2010/wordml">
+          <mc:Fallback xmlns:wp14="http://schemas.microsoft.com/office/word/2010/wordml" xmlns:a="http://schemas.openxmlformats.org/drawingml/2006/main">
             <w:pict w14:anchorId="5ABC716A">
               <v:rect id="Rectangle 17" style="position:absolute;margin-left:-7pt;margin-top:-4.05pt;width:500pt;height:29pt;z-index:-251656704;visibility:visible;mso-wrap-style:square;mso-width-percent:0;mso-height-percent:0;mso-wrap-distance-left:9pt;mso-wrap-distance-top:0;mso-wrap-distance-right:9pt;mso-wrap-distance-bottom:0;mso-position-horizontal:absolute;mso-position-horizontal-relative:text;mso-position-vertical:absolute;mso-position-vertical-relative:text;mso-width-percent:0;mso-height-percent:0;mso-width-relative:page;mso-height-relative:page;v-text-anchor:middle" o:spid="_x0000_s1026" fillcolor="#f2f2f2" stroked="f" strokeweight="1pt" w14:anchorId="1FDD5979" o:gfxdata="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"/>
             </w:pict>
@@ -3671,7 +3815,7 @@
               </wp:anchor>
             </w:drawing>
           </mc:Choice>
-          <mc:Fallback xmlns:a="http://schemas.openxmlformats.org/drawingml/2006/main" xmlns:wp14="http://schemas.microsoft.com/office/word/2010/wordml">
+          <mc:Fallback xmlns:wp14="http://schemas.microsoft.com/office/word/2010/wordml" xmlns:a="http://schemas.openxmlformats.org/drawingml/2006/main">
             <w:pict w14:anchorId="75F83E3C">
               <v:rect id="Rectangle 6" style="position:absolute;margin-left:-8pt;margin-top:11.6pt;width:500pt;height:29pt;z-index:-251649536;visibility:visible;mso-wrap-style:square;mso-width-percent:0;mso-height-percent:0;mso-wrap-distance-left:9pt;mso-wrap-distance-top:0;mso-wrap-distance-right:9pt;mso-wrap-distance-bottom:0;mso-position-horizontal:absolute;mso-position-horizontal-relative:text;mso-position-vertical:absolute;mso-position-vertical-relative:text;mso-width-percent:0;mso-height-percent:0;mso-width-relative:page;mso-height-relative:page;v-text-anchor:middle" o:spid="_x0000_s1026" fillcolor="#f2f2f2" stroked="f" strokeweight="1pt" w14:anchorId="23540799" o:gfxdata="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"/>
             </w:pict>
@@ -3757,7 +3901,21 @@
         <w:rPr>
           <w:lang w:bidi="en-US"/>
         </w:rPr>
-        <w:t>It is normal for university students to experience mental and physical health challenges. If you or a friend encounter difficulties and need assistance, it’s important to reach out. Consider discussing the situation with a mentor or academic advisor. Learn about resources that assist with wellness and academic success at the University of New Brunswick by visiting</w:t>
+        <w:t xml:space="preserve">It is normal for university students to experience mental and physical health challenges. If you or a </w:t>
+      </w:r>
+      <w:proofErr w:type="gramStart"/>
+      <w:r>
+        <w:rPr>
+          <w:lang w:bidi="en-US"/>
+        </w:rPr>
+        <w:t>friend encounter difficulties</w:t>
+      </w:r>
+      <w:proofErr w:type="gramEnd"/>
+      <w:r>
+        <w:rPr>
+          <w:lang w:bidi="en-US"/>
+        </w:rPr>
+        <w:t xml:space="preserve"> and need assistance, it’s important to reach out. Consider discussing the situation with a mentor or academic advisor. Learn about resources that assist with wellness and academic success at the University of New Brunswick by visiting</w:t>
       </w:r>
       <w:r>
         <w:rPr>
@@ -3933,7 +4091,7 @@
               </wp:anchor>
             </w:drawing>
           </mc:Choice>
-          <mc:Fallback xmlns:a="http://schemas.openxmlformats.org/drawingml/2006/main" xmlns:wp14="http://schemas.microsoft.com/office/word/2010/wordml">
+          <mc:Fallback xmlns:wp14="http://schemas.microsoft.com/office/word/2010/wordml" xmlns:a="http://schemas.openxmlformats.org/drawingml/2006/main">
             <w:pict w14:anchorId="0E5214F5">
               <v:rect id="Rectangle 19" style="position:absolute;margin-left:-9pt;margin-top:-3.8pt;width:500pt;height:29pt;z-index:-251654656;visibility:visible;mso-wrap-style:square;mso-width-percent:0;mso-height-percent:0;mso-wrap-distance-left:9pt;mso-wrap-distance-top:0;mso-wrap-distance-right:9pt;mso-wrap-distance-bottom:0;mso-position-horizontal:absolute;mso-position-horizontal-relative:text;mso-position-vertical:absolute;mso-position-vertical-relative:text;mso-width-percent:0;mso-height-percent:0;mso-width-relative:page;mso-height-relative:page;v-text-anchor:middle" o:spid="_x0000_s1026" fillcolor="#f2f2f2" stroked="f" strokeweight="1pt" w14:anchorId="61EDB983" o:gfxdata="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"/>
             </w:pict>
@@ -4068,7 +4226,7 @@
               </wp:anchor>
             </w:drawing>
           </mc:Choice>
-          <mc:Fallback xmlns:a="http://schemas.openxmlformats.org/drawingml/2006/main" xmlns:wp14="http://schemas.microsoft.com/office/word/2010/wordml">
+          <mc:Fallback xmlns:wp14="http://schemas.microsoft.com/office/word/2010/wordml" xmlns:a="http://schemas.openxmlformats.org/drawingml/2006/main">
             <w:pict w14:anchorId="50C704EE">
               <v:rect id="Rectangle 20" style="position:absolute;margin-left:-9pt;margin-top:9.65pt;width:500pt;height:29pt;z-index:-251653632;visibility:visible;mso-wrap-style:square;mso-width-percent:0;mso-height-percent:0;mso-wrap-distance-left:9pt;mso-wrap-distance-top:0;mso-wrap-distance-right:9pt;mso-wrap-distance-bottom:0;mso-position-horizontal:absolute;mso-position-horizontal-relative:text;mso-position-vertical:absolute;mso-position-vertical-relative:text;mso-width-percent:0;mso-height-percent:0;mso-width-relative:page;mso-height-relative:page;v-text-anchor:middle" o:spid="_x0000_s1026" fillcolor="#f2f2f2" stroked="f" strokeweight="1pt" w14:anchorId="3224A885" o:gfxdata="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"/>
             </w:pict>
@@ -4114,7 +4272,25 @@
           <w:iCs/>
           <w:lang w:val="en-US" w:bidi="en-US"/>
         </w:rPr>
-        <w:t>“The purpose of education is to acquire knowledge, develop skills, and to grow as an individual.  In order to achieve these goals one needs to approach one’s courses in an honest manner. This requires individuals to submit work that is their own creation. Students often wonder why documenting their sources and maintaining a high level of academic integrity is so important, and why failure to do so is taken so seriously. Work undertaken at university is part of a centuries-long conversation. All work builds on that of your predecessors. Documenting your sources recognizes the efforts of others and places your contribution within the conversation. Therefore, your documentation/integrity shows courtesy for your sources and for your reader.”</w:t>
+        <w:t xml:space="preserve">“The purpose of education is to acquire knowledge, develop skills, and to grow as an individual.  In order to achieve these </w:t>
+      </w:r>
+      <w:proofErr w:type="gramStart"/>
+      <w:r>
+        <w:rPr>
+          <w:i/>
+          <w:iCs/>
+          <w:lang w:val="en-US" w:bidi="en-US"/>
+        </w:rPr>
+        <w:t>goals</w:t>
+      </w:r>
+      <w:proofErr w:type="gramEnd"/>
+      <w:r>
+        <w:rPr>
+          <w:i/>
+          <w:iCs/>
+          <w:lang w:val="en-US" w:bidi="en-US"/>
+        </w:rPr>
+        <w:t xml:space="preserve"> one needs to approach one’s courses in an honest manner. This requires individuals to submit work that is their own creation. Students often wonder why documenting their sources and maintaining a high level of academic integrity is so important, and why failure to do so is taken so seriously. Work undertaken at university is part of a centuries-long conversation. All work builds on that of your predecessors. Documenting your sources recognizes the efforts of others and places your contribution within the conversation. Therefore, your documentation/integrity shows courtesy for your sources and for your reader.”</w:t>
       </w:r>
       <w:r>
         <w:rPr>
@@ -4198,8 +4374,16 @@
         <w:rPr>
           <w:lang w:val="en-US" w:bidi="en-US"/>
         </w:rPr>
-        <w:t>quoting verbatim or almost verbatim from any source, regardless of format, without acknowledgement;</w:t>
-      </w:r>
+        <w:t xml:space="preserve">quoting verbatim or almost verbatim from any source, regardless of format, without </w:t>
+      </w:r>
+      <w:proofErr w:type="gramStart"/>
+      <w:r>
+        <w:rPr>
+          <w:lang w:val="en-US" w:bidi="en-US"/>
+        </w:rPr>
+        <w:t>acknowledgement;</w:t>
+      </w:r>
+      <w:proofErr w:type="gramEnd"/>
     </w:p>
     <w:p>
       <w:pPr>
@@ -4215,8 +4399,16 @@
         <w:rPr>
           <w:lang w:val="en-US" w:bidi="en-US"/>
         </w:rPr>
-        <w:t>adopting someone else's line of thought, argument, arrangement, or supporting evidence (such as, statistics, bibliographies, etc.) without indicating such dependence;</w:t>
-      </w:r>
+        <w:t xml:space="preserve">adopting someone else's line of thought, argument, arrangement, or supporting evidence (such as, statistics, bibliographies, etc.) without indicating such </w:t>
+      </w:r>
+      <w:proofErr w:type="gramStart"/>
+      <w:r>
+        <w:rPr>
+          <w:lang w:val="en-US" w:bidi="en-US"/>
+        </w:rPr>
+        <w:t>dependence;</w:t>
+      </w:r>
+      <w:proofErr w:type="gramEnd"/>
     </w:p>
     <w:p>
       <w:pPr>
@@ -4232,8 +4424,16 @@
         <w:rPr>
           <w:lang w:val="en-US" w:bidi="en-US"/>
         </w:rPr>
-        <w:t>submitting someone else's work, in whatever form (essay, film, workbook, artwork, computer materials, etc.) without acknowledgement;</w:t>
-      </w:r>
+        <w:t xml:space="preserve">submitting someone else's work, in whatever form (essay, film, workbook, artwork, computer materials, etc.) without </w:t>
+      </w:r>
+      <w:proofErr w:type="gramStart"/>
+      <w:r>
+        <w:rPr>
+          <w:lang w:val="en-US" w:bidi="en-US"/>
+        </w:rPr>
+        <w:t>acknowledgement;</w:t>
+      </w:r>
+      <w:proofErr w:type="gramEnd"/>
     </w:p>
     <w:p>
       <w:pPr>
@@ -8211,6 +8411,29 @@
 </file>
 
 <file path=customXml/item1.xml><?xml version="1.0" encoding="utf-8"?>
+<?mso-contentType ?>
+<FormTemplates xmlns="http://schemas.microsoft.com/sharepoint/v3/contenttype/forms">
+  <Display>DocumentLibraryForm</Display>
+  <Edit>DocumentLibraryForm</Edit>
+  <New>DocumentLibraryForm</New>
+</FormTemplates>
+</file>
+
+<file path=customXml/item2.xml><?xml version="1.0" encoding="utf-8"?>
+<p:properties xmlns:p="http://schemas.microsoft.com/office/2006/metadata/properties" xmlns:xsi="http://www.w3.org/2001/XMLSchema-instance" xmlns:pc="http://schemas.microsoft.com/office/infopath/2007/PartnerControls">
+  <documentManagement>
+    <SharedWithUsers xmlns="8fdbabf1-f1ac-401d-b38d-d8abcf08c2be">
+      <UserInfo>
+        <DisplayName>Caroline Purdy</DisplayName>
+        <AccountId>34</AccountId>
+        <AccountType/>
+      </UserInfo>
+    </SharedWithUsers>
+  </documentManagement>
+</p:properties>
+</file>
+
+<file path=customXml/item3.xml><?xml version="1.0" encoding="utf-8"?>
 <ct:contentTypeSchema xmlns:ct="http://schemas.microsoft.com/office/2006/metadata/contentType" xmlns:ma="http://schemas.microsoft.com/office/2006/metadata/properties/metaAttributes" ct:_="" ma:_="" ma:contentTypeName="Document" ma:contentTypeID="0x01010085E6E720B676C64D96CC3D54CDFA1778" ma:contentTypeVersion="13" ma:contentTypeDescription="Create a new document." ma:contentTypeScope="" ma:versionID="10abd73c7e72cbeec595e2435609bd33">
   <xsd:schema xmlns:xsd="http://www.w3.org/2001/XMLSchema" xmlns:xs="http://www.w3.org/2001/XMLSchema" xmlns:p="http://schemas.microsoft.com/office/2006/metadata/properties" xmlns:ns2="8bf37645-f020-43cf-8e36-f356319ce871" xmlns:ns3="8fdbabf1-f1ac-401d-b38d-d8abcf08c2be" targetNamespace="http://schemas.microsoft.com/office/2006/metadata/properties" ma:root="true" ma:fieldsID="c450c59493272a12806bf7ec45c312c1" ns2:_="" ns3:_="">
     <xsd:import namespace="8bf37645-f020-43cf-8e36-f356319ce871"/>
@@ -8431,30 +8654,25 @@
 </ct:contentTypeSchema>
 </file>
 
-<file path=customXml/item2.xml><?xml version="1.0" encoding="utf-8"?>
-<p:properties xmlns:p="http://schemas.microsoft.com/office/2006/metadata/properties" xmlns:xsi="http://www.w3.org/2001/XMLSchema-instance" xmlns:pc="http://schemas.microsoft.com/office/infopath/2007/PartnerControls">
-  <documentManagement>
-    <SharedWithUsers xmlns="8fdbabf1-f1ac-401d-b38d-d8abcf08c2be">
-      <UserInfo>
-        <DisplayName>Caroline Purdy</DisplayName>
-        <AccountId>34</AccountId>
-        <AccountType/>
-      </UserInfo>
-    </SharedWithUsers>
-  </documentManagement>
-</p:properties>
+<file path=customXml/itemProps1.xml><?xml version="1.0" encoding="utf-8"?>
+<ds:datastoreItem xmlns:ds="http://schemas.openxmlformats.org/officeDocument/2006/customXml" ds:itemID="{C5D578D5-74B4-4D88-A949-4F19B344DF04}">
+  <ds:schemaRefs>
+    <ds:schemaRef ds:uri="http://schemas.microsoft.com/sharepoint/v3/contenttype/forms"/>
+  </ds:schemaRefs>
+</ds:datastoreItem>
 </file>
 
-<file path=customXml/item3.xml><?xml version="1.0" encoding="utf-8"?>
-<?mso-contentType ?>
-<FormTemplates xmlns="http://schemas.microsoft.com/sharepoint/v3/contenttype/forms">
-  <Display>DocumentLibraryForm</Display>
-  <Edit>DocumentLibraryForm</Edit>
-  <New>DocumentLibraryForm</New>
-</FormTemplates>
+<file path=customXml/itemProps2.xml><?xml version="1.0" encoding="utf-8"?>
+<ds:datastoreItem xmlns:ds="http://schemas.openxmlformats.org/officeDocument/2006/customXml" ds:itemID="{1BF5799F-5F63-445B-B65B-E63A1C4722EB}">
+  <ds:schemaRefs>
+    <ds:schemaRef ds:uri="http://schemas.microsoft.com/office/2006/metadata/properties"/>
+    <ds:schemaRef ds:uri="http://schemas.microsoft.com/office/infopath/2007/PartnerControls"/>
+    <ds:schemaRef ds:uri="8fdbabf1-f1ac-401d-b38d-d8abcf08c2be"/>
+  </ds:schemaRefs>
+</ds:datastoreItem>
 </file>
 
-<file path=customXml/itemProps1.xml><?xml version="1.0" encoding="utf-8"?>
+<file path=customXml/itemProps3.xml><?xml version="1.0" encoding="utf-8"?>
 <ds:datastoreItem xmlns:ds="http://schemas.openxmlformats.org/officeDocument/2006/customXml" ds:itemID="{CBDE1598-1227-436C-AEF5-1F4B166135B5}">
   <ds:schemaRefs>
     <ds:schemaRef ds:uri="http://schemas.microsoft.com/office/2006/metadata/contentType"/>
@@ -8471,22 +8689,4 @@
     <ds:schemaRef ds:uri="http://schemas.microsoft.com/internal/obd"/>
   </ds:schemaRefs>
 </ds:datastoreItem>
-</file>
-
-<file path=customXml/itemProps2.xml><?xml version="1.0" encoding="utf-8"?>
-<ds:datastoreItem xmlns:ds="http://schemas.openxmlformats.org/officeDocument/2006/customXml" ds:itemID="{1BF5799F-5F63-445B-B65B-E63A1C4722EB}">
-  <ds:schemaRefs>
-    <ds:schemaRef ds:uri="http://schemas.microsoft.com/office/2006/metadata/properties"/>
-    <ds:schemaRef ds:uri="http://schemas.microsoft.com/office/infopath/2007/PartnerControls"/>
-    <ds:schemaRef ds:uri="8fdbabf1-f1ac-401d-b38d-d8abcf08c2be"/>
-  </ds:schemaRefs>
-</ds:datastoreItem>
-</file>
-
-<file path=customXml/itemProps3.xml><?xml version="1.0" encoding="utf-8"?>
-<ds:datastoreItem xmlns:ds="http://schemas.openxmlformats.org/officeDocument/2006/customXml" ds:itemID="{C5D578D5-74B4-4D88-A949-4F19B344DF04}">
-  <ds:schemaRefs>
-    <ds:schemaRef ds:uri="http://schemas.microsoft.com/sharepoint/v3/contenttype/forms"/>
-  </ds:schemaRefs>
-</ds:datastoreItem>
 </file>
</xml_diff>